<commit_message>
Updated Data Dump Notes
Updated the introductory paragraph including:
- "What is ML" (including supervised v unsupervised learning),
- "History -General",
- "History - Cyber Security" [incomplete] ,
- "ML in Cyber Security - General",
- "ML in Cyber Security - Spam v Ham",
- "Objective [segue]"
- "Related Work"  [incomplete]
</commit_message>
<xml_diff>
--- a/Data Dump/DataDumpNotes.docx
+++ b/Data Dump/DataDumpNotes.docx
@@ -28,16 +28,16 @@
         <w:rPr>
           <w:rFonts w:asciiTheme="minorHAnsi" w:hAnsiTheme="minorHAnsi" w:cstheme="minorHAnsi"/>
           <w:color w:val="auto"/>
-          <w:sz w:val="24"/>
-          <w:szCs w:val="24"/>
-        </w:rPr>
-      </w:pPr>
-      <w:r>
-        <w:rPr>
-          <w:rFonts w:asciiTheme="minorHAnsi" w:hAnsiTheme="minorHAnsi" w:cstheme="minorHAnsi"/>
-          <w:color w:val="auto"/>
-          <w:sz w:val="24"/>
-          <w:szCs w:val="24"/>
+          <w:sz w:val="22"/>
+          <w:szCs w:val="22"/>
+        </w:rPr>
+      </w:pPr>
+      <w:r>
+        <w:rPr>
+          <w:rFonts w:asciiTheme="minorHAnsi" w:hAnsiTheme="minorHAnsi" w:cstheme="minorHAnsi"/>
+          <w:color w:val="auto"/>
+          <w:sz w:val="22"/>
+          <w:szCs w:val="22"/>
         </w:rPr>
         <w:t>Abstract</w:t>
       </w:r>
@@ -56,47 +56,35 @@
     </w:p>
     <w:p>
       <w:pPr>
-        <w:pStyle w:val="ListParagraph"/>
+        <w:pStyle w:val="Heading1"/>
+        <w:numPr>
+          <w:ilvl w:val="0"/>
+          <w:numId w:val="1"/>
+        </w:numPr>
+        <w:rPr>
+          <w:rFonts w:asciiTheme="minorHAnsi" w:hAnsiTheme="minorHAnsi" w:cstheme="minorHAnsi"/>
+          <w:color w:val="auto"/>
+          <w:sz w:val="22"/>
+          <w:szCs w:val="22"/>
+        </w:rPr>
+      </w:pPr>
+      <w:r>
+        <w:rPr>
+          <w:rFonts w:asciiTheme="minorHAnsi" w:hAnsiTheme="minorHAnsi" w:cstheme="minorHAnsi"/>
+          <w:color w:val="auto"/>
+          <w:sz w:val="22"/>
+          <w:szCs w:val="22"/>
+        </w:rPr>
+        <w:t>Introduction</w:t>
+      </w:r>
+    </w:p>
+    <w:p>
+      <w:pPr>
+        <w:pStyle w:val="Heading2"/>
         <w:numPr>
           <w:ilvl w:val="1"/>
           <w:numId w:val="1"/>
         </w:numPr>
-      </w:pPr>
-      <w:r>
-        <w:t>A</w:t>
-      </w:r>
-    </w:p>
-    <w:p>
-      <w:pPr>
-        <w:pStyle w:val="Heading1"/>
-        <w:numPr>
-          <w:ilvl w:val="0"/>
-          <w:numId w:val="1"/>
-        </w:numPr>
-        <w:rPr>
-          <w:rFonts w:asciiTheme="minorHAnsi" w:hAnsiTheme="minorHAnsi" w:cstheme="minorHAnsi"/>
-          <w:color w:val="auto"/>
-          <w:sz w:val="24"/>
-          <w:szCs w:val="24"/>
-        </w:rPr>
-      </w:pPr>
-      <w:r>
-        <w:rPr>
-          <w:rFonts w:asciiTheme="minorHAnsi" w:hAnsiTheme="minorHAnsi" w:cstheme="minorHAnsi"/>
-          <w:color w:val="auto"/>
-          <w:sz w:val="24"/>
-          <w:szCs w:val="24"/>
-        </w:rPr>
-        <w:t>Introduction (describing the dataset as well)</w:t>
-      </w:r>
-    </w:p>
-    <w:p>
-      <w:pPr>
-        <w:pStyle w:val="Heading2"/>
-        <w:numPr>
-          <w:ilvl w:val="1"/>
-          <w:numId w:val="1"/>
-        </w:numPr>
         <w:rPr>
           <w:rFonts w:asciiTheme="minorHAnsi" w:hAnsiTheme="minorHAnsi" w:cstheme="minorHAnsi"/>
           <w:color w:val="auto"/>
@@ -116,50 +104,625 @@
     </w:p>
     <w:p>
       <w:pPr>
-        <w:pStyle w:val="ListParagraph"/>
+        <w:pStyle w:val="Heading3"/>
         <w:numPr>
           <w:ilvl w:val="2"/>
           <w:numId w:val="1"/>
         </w:numPr>
-      </w:pPr>
-      <w:r>
-        <w:t>What is ML</w:t>
-      </w:r>
-    </w:p>
-    <w:p>
-      <w:pPr>
-        <w:pStyle w:val="ListParagraph"/>
+        <w:rPr>
+          <w:rFonts w:asciiTheme="minorHAnsi" w:hAnsiTheme="minorHAnsi" w:cstheme="minorHAnsi"/>
+          <w:color w:val="auto"/>
+          <w:sz w:val="22"/>
+          <w:szCs w:val="22"/>
+        </w:rPr>
+      </w:pPr>
+      <w:r>
+        <w:rPr>
+          <w:rFonts w:asciiTheme="minorHAnsi" w:hAnsiTheme="minorHAnsi" w:cstheme="minorHAnsi"/>
+          <w:color w:val="auto"/>
+          <w:sz w:val="22"/>
+          <w:szCs w:val="22"/>
+        </w:rPr>
+        <w:t xml:space="preserve">What is </w:t>
+      </w:r>
+      <w:proofErr w:type="gramStart"/>
+      <w:r>
+        <w:rPr>
+          <w:rFonts w:asciiTheme="minorHAnsi" w:hAnsiTheme="minorHAnsi" w:cstheme="minorHAnsi"/>
+          <w:color w:val="auto"/>
+          <w:sz w:val="22"/>
+          <w:szCs w:val="22"/>
+        </w:rPr>
+        <w:t>ML</w:t>
+      </w:r>
+      <w:proofErr w:type="gramEnd"/>
+    </w:p>
+    <w:p>
+      <w:pPr>
+        <w:pStyle w:val="ListParagraph"/>
+        <w:numPr>
+          <w:ilvl w:val="3"/>
+          <w:numId w:val="1"/>
+        </w:numPr>
+      </w:pPr>
+      <w:r>
+        <w:t xml:space="preserve">Machine learning is a field of computer science and artificial intelligence that involves building algorithms that can learn from data and make predictions or decisions based on that data, without being explicitly programmed. </w:t>
+      </w:r>
+    </w:p>
+    <w:p>
+      <w:pPr>
+        <w:pStyle w:val="ListParagraph"/>
+        <w:numPr>
+          <w:ilvl w:val="3"/>
+          <w:numId w:val="1"/>
+        </w:numPr>
+        <w:spacing w:after="0"/>
+      </w:pPr>
+      <w:r>
+        <w:t>The goal of machine learning</w:t>
+      </w:r>
+      <w:r>
+        <w:t xml:space="preserve"> is to develop models that can generalize from data, so that they can accurately predict the outcomes of new, unseen data. </w:t>
+      </w:r>
+    </w:p>
+    <w:p>
+      <w:pPr>
+        <w:pStyle w:val="Heading5"/>
+        <w:numPr>
+          <w:ilvl w:val="4"/>
+          <w:numId w:val="1"/>
+        </w:numPr>
+        <w:spacing w:before="0" w:line="240" w:lineRule="auto"/>
+        <w:rPr>
+          <w:rFonts w:asciiTheme="minorHAnsi" w:hAnsiTheme="minorHAnsi" w:cstheme="minorHAnsi"/>
+          <w:color w:val="auto"/>
+        </w:rPr>
+      </w:pPr>
+      <w:r>
+        <w:rPr>
+          <w:rFonts w:asciiTheme="minorHAnsi" w:hAnsiTheme="minorHAnsi" w:cstheme="minorHAnsi"/>
+          <w:color w:val="auto"/>
+        </w:rPr>
+        <w:t>Supervised</w:t>
+      </w:r>
+      <w:r>
+        <w:rPr>
+          <w:rFonts w:asciiTheme="minorHAnsi" w:hAnsiTheme="minorHAnsi" w:cstheme="minorHAnsi"/>
+          <w:color w:val="auto"/>
+        </w:rPr>
+        <w:t xml:space="preserve"> Learning</w:t>
+      </w:r>
+    </w:p>
+    <w:p>
+      <w:pPr>
+        <w:pStyle w:val="ListParagraph"/>
+        <w:numPr>
+          <w:ilvl w:val="5"/>
+          <w:numId w:val="1"/>
+        </w:numPr>
+      </w:pPr>
+      <w:r>
+        <w:t xml:space="preserve">Supervised learning is a type of machine learning where the algorithm is trained on a labeled dataset, where the labels are the correct answers or outcomes. The algorithm </w:t>
+      </w:r>
+      <w:r>
+        <w:t xml:space="preserve">uses this information </w:t>
+      </w:r>
+      <w:r>
+        <w:t xml:space="preserve">to </w:t>
+      </w:r>
+      <w:r>
+        <w:t>learn patterns and relationships in the data</w:t>
+      </w:r>
+      <w:r>
+        <w:t xml:space="preserve">. This knowledge is then used </w:t>
+      </w:r>
+      <w:r>
+        <w:t>to make predictions or decisions on new, unseen data.</w:t>
+      </w:r>
+    </w:p>
+    <w:p>
+      <w:pPr>
+        <w:pStyle w:val="ListParagraph"/>
+        <w:numPr>
+          <w:ilvl w:val="5"/>
+          <w:numId w:val="1"/>
+        </w:numPr>
+      </w:pPr>
+      <w:r>
+        <w:t>Examples</w:t>
+      </w:r>
+      <w:r>
+        <w:t>/Use Cases</w:t>
+      </w:r>
+      <w:r>
+        <w:t>:</w:t>
+      </w:r>
+    </w:p>
+    <w:p>
+      <w:pPr>
+        <w:pStyle w:val="ListParagraph"/>
+        <w:numPr>
+          <w:ilvl w:val="6"/>
+          <w:numId w:val="1"/>
+        </w:numPr>
+      </w:pPr>
+      <w:r>
+        <w:t>Image classification: The algorithm is trained on a dataset of labeled images and learns to classify new images based on their content.</w:t>
+      </w:r>
+    </w:p>
+    <w:p>
+      <w:pPr>
+        <w:pStyle w:val="ListParagraph"/>
+        <w:numPr>
+          <w:ilvl w:val="6"/>
+          <w:numId w:val="1"/>
+        </w:numPr>
+      </w:pPr>
+      <w:r>
+        <w:t>Spam detection: The algorithm is trained on a dataset of labeled emails and learns to classify new emails as spam or legitimate based on their content.</w:t>
+      </w:r>
+    </w:p>
+    <w:p>
+      <w:pPr>
+        <w:pStyle w:val="ListParagraph"/>
+        <w:numPr>
+          <w:ilvl w:val="6"/>
+          <w:numId w:val="1"/>
+        </w:numPr>
+      </w:pPr>
+      <w:r>
+        <w:t>Fraud detection: The algorithm is trained on a dataset of labeled transactions and learns to identify fraudulent transactions based on patterns in the data.</w:t>
+      </w:r>
+    </w:p>
+    <w:p>
+      <w:pPr>
+        <w:pStyle w:val="Heading5"/>
+        <w:numPr>
+          <w:ilvl w:val="4"/>
+          <w:numId w:val="1"/>
+        </w:numPr>
+        <w:spacing w:before="0" w:line="240" w:lineRule="auto"/>
+        <w:rPr>
+          <w:rFonts w:asciiTheme="minorHAnsi" w:hAnsiTheme="minorHAnsi" w:cstheme="minorHAnsi"/>
+          <w:color w:val="auto"/>
+        </w:rPr>
+      </w:pPr>
+      <w:r>
+        <w:rPr>
+          <w:rFonts w:asciiTheme="minorHAnsi" w:hAnsiTheme="minorHAnsi" w:cstheme="minorHAnsi"/>
+          <w:color w:val="auto"/>
+        </w:rPr>
+        <w:t>Unsupervised Learning</w:t>
+      </w:r>
+    </w:p>
+    <w:p>
+      <w:pPr>
+        <w:pStyle w:val="ListParagraph"/>
+        <w:numPr>
+          <w:ilvl w:val="5"/>
+          <w:numId w:val="1"/>
+        </w:numPr>
+      </w:pPr>
+      <w:r>
+        <w:t>Unsupervised learning is a type of machine learning where the algorithm is trained on an unlabeled dataset, where the labels or outcomes are unknown. The algorithm learns to identify patterns and relationships in the data without being explicitly told what to look for.</w:t>
+      </w:r>
+    </w:p>
+    <w:p>
+      <w:pPr>
+        <w:pStyle w:val="ListParagraph"/>
+        <w:numPr>
+          <w:ilvl w:val="5"/>
+          <w:numId w:val="1"/>
+        </w:numPr>
+      </w:pPr>
+      <w:r>
+        <w:t>Examples</w:t>
+      </w:r>
+      <w:r>
+        <w:t>/ Use Cases</w:t>
+      </w:r>
+      <w:r>
+        <w:t>:</w:t>
+      </w:r>
+    </w:p>
+    <w:p>
+      <w:pPr>
+        <w:pStyle w:val="ListParagraph"/>
+        <w:numPr>
+          <w:ilvl w:val="6"/>
+          <w:numId w:val="1"/>
+        </w:numPr>
+      </w:pPr>
+      <w:r>
+        <w:t>Clustering: The algorithm groups similar items together in a dataset, without knowing in advance what those groups are. For example, it might group customers based on their purchasing behavior or group images based on their visual content.</w:t>
+      </w:r>
+    </w:p>
+    <w:p>
+      <w:pPr>
+        <w:pStyle w:val="ListParagraph"/>
+        <w:numPr>
+          <w:ilvl w:val="6"/>
+          <w:numId w:val="1"/>
+        </w:numPr>
+      </w:pPr>
+      <w:r>
+        <w:t>Anomaly detection: The algorithm identifies unusual or unexpected patterns in the data, which may indicate anomalies or outliers. For example, it might identify unusual patterns in network traffic that could indicate a security threat.</w:t>
+      </w:r>
+    </w:p>
+    <w:p>
+      <w:pPr>
+        <w:pStyle w:val="ListParagraph"/>
+        <w:numPr>
+          <w:ilvl w:val="6"/>
+          <w:numId w:val="1"/>
+        </w:numPr>
+      </w:pPr>
+      <w:r>
+        <w:t>Dimensionality reduction: The algorithm reduces the number of features or variables in a dataset, while retaining as much of the original information as possible. This can be useful for visualizing or analyzing high-dimensional data, such as images or genomic data.</w:t>
+      </w:r>
+    </w:p>
+    <w:p>
+      <w:pPr>
+        <w:pStyle w:val="Heading4"/>
+        <w:numPr>
+          <w:ilvl w:val="3"/>
+          <w:numId w:val="1"/>
+        </w:numPr>
+        <w:rPr>
+          <w:rFonts w:asciiTheme="minorHAnsi" w:hAnsiTheme="minorHAnsi" w:cstheme="minorHAnsi"/>
+          <w:i w:val="0"/>
+          <w:iCs w:val="0"/>
+          <w:color w:val="auto"/>
+        </w:rPr>
+      </w:pPr>
+      <w:r>
+        <w:rPr>
+          <w:rFonts w:asciiTheme="minorHAnsi" w:hAnsiTheme="minorHAnsi" w:cstheme="minorHAnsi"/>
+          <w:i w:val="0"/>
+          <w:iCs w:val="0"/>
+          <w:color w:val="auto"/>
+        </w:rPr>
+        <w:t>Machine learning has numerous applications in many fields, including finance, healthcare, marketing, and robotics, and is becoming increasingly important as data becomes more plentiful and complex.</w:t>
+      </w:r>
+    </w:p>
+    <w:p>
+      <w:pPr>
+        <w:pStyle w:val="Heading3"/>
         <w:numPr>
           <w:ilvl w:val="2"/>
           <w:numId w:val="1"/>
         </w:numPr>
-      </w:pPr>
-      <w:r>
+        <w:rPr>
+          <w:rFonts w:asciiTheme="minorHAnsi" w:hAnsiTheme="minorHAnsi" w:cstheme="minorHAnsi"/>
+          <w:color w:val="auto"/>
+          <w:sz w:val="22"/>
+          <w:szCs w:val="22"/>
+        </w:rPr>
+      </w:pPr>
+      <w:r>
+        <w:rPr>
+          <w:rFonts w:asciiTheme="minorHAnsi" w:hAnsiTheme="minorHAnsi" w:cstheme="minorHAnsi"/>
+          <w:color w:val="auto"/>
+          <w:sz w:val="22"/>
+          <w:szCs w:val="22"/>
+        </w:rPr>
         <w:t>History</w:t>
       </w:r>
     </w:p>
     <w:p>
       <w:pPr>
-        <w:pStyle w:val="ListParagraph"/>
+        <w:pStyle w:val="Heading4"/>
         <w:numPr>
           <w:ilvl w:val="3"/>
           <w:numId w:val="1"/>
         </w:numPr>
-      </w:pPr>
-      <w:hyperlink r:id="rId5" w:history="1">
+        <w:rPr>
+          <w:rFonts w:asciiTheme="minorHAnsi" w:hAnsiTheme="minorHAnsi" w:cstheme="minorHAnsi"/>
+          <w:i w:val="0"/>
+          <w:iCs w:val="0"/>
+          <w:color w:val="auto"/>
+        </w:rPr>
+      </w:pPr>
+      <w:r>
+        <w:rPr>
+          <w:rFonts w:asciiTheme="minorHAnsi" w:hAnsiTheme="minorHAnsi" w:cstheme="minorHAnsi"/>
+          <w:i w:val="0"/>
+          <w:iCs w:val="0"/>
+          <w:color w:val="auto"/>
+        </w:rPr>
+        <w:t>General</w:t>
+      </w:r>
+    </w:p>
+    <w:p>
+      <w:pPr>
+        <w:pStyle w:val="Heading5"/>
+        <w:numPr>
+          <w:ilvl w:val="4"/>
+          <w:numId w:val="1"/>
+        </w:numPr>
+        <w:rPr>
+          <w:rFonts w:cstheme="minorHAnsi"/>
+          <w:color w:val="auto"/>
+        </w:rPr>
+      </w:pPr>
+      <w:r>
+        <w:rPr>
+          <w:rFonts w:asciiTheme="minorHAnsi" w:hAnsiTheme="minorHAnsi" w:cstheme="minorHAnsi"/>
+          <w:color w:val="auto"/>
+        </w:rPr>
+        <w:fldChar w:fldCharType="begin"/>
+      </w:r>
+      <w:r>
+        <w:rPr>
+          <w:rFonts w:asciiTheme="minorHAnsi" w:hAnsiTheme="minorHAnsi" w:cstheme="minorHAnsi"/>
+          <w:color w:val="auto"/>
+        </w:rPr>
+        <w:instrText xml:space="preserve"> HYPERLINK "</w:instrText>
+      </w:r>
+      <w:r>
+        <w:rPr>
+          <w:rFonts w:asciiTheme="minorHAnsi" w:hAnsiTheme="minorHAnsi" w:cstheme="minorHAnsi"/>
+          <w:color w:val="auto"/>
+        </w:rPr>
+        <w:instrText>https://www.dataversity.net/a-brief-history-of-machine-learning/</w:instrText>
+      </w:r>
+      <w:r>
+        <w:rPr>
+          <w:rFonts w:asciiTheme="minorHAnsi" w:hAnsiTheme="minorHAnsi" w:cstheme="minorHAnsi"/>
+          <w:color w:val="auto"/>
+        </w:rPr>
+        <w:instrText xml:space="preserve"> </w:instrText>
+      </w:r>
+    </w:p>
+    <w:p>
+      <w:pPr>
+        <w:pStyle w:val="Heading5"/>
+        <w:numPr>
+          <w:ilvl w:val="4"/>
+          <w:numId w:val="1"/>
+        </w:numPr>
+        <w:rPr>
+          <w:rStyle w:val="Hyperlink"/>
+          <w:rFonts w:cstheme="minorHAnsi"/>
+        </w:rPr>
+      </w:pPr>
+      <w:r>
+        <w:rPr>
+          <w:rFonts w:asciiTheme="minorHAnsi" w:hAnsiTheme="minorHAnsi" w:cstheme="minorHAnsi"/>
+          <w:color w:val="auto"/>
+        </w:rPr>
+        <w:instrText xml:space="preserve">" </w:instrText>
+      </w:r>
+      <w:r>
+        <w:rPr>
+          <w:rFonts w:asciiTheme="minorHAnsi" w:hAnsiTheme="minorHAnsi" w:cstheme="minorHAnsi"/>
+          <w:color w:val="auto"/>
+        </w:rPr>
+        <w:fldChar w:fldCharType="separate"/>
+      </w:r>
+      <w:r>
+        <w:rPr>
+          <w:rStyle w:val="Hyperlink"/>
+          <w:rFonts w:asciiTheme="minorHAnsi" w:hAnsiTheme="minorHAnsi" w:cstheme="minorHAnsi"/>
+        </w:rPr>
+        <w:t>https://www.dataversity.net/a-brief-history-of-machine-learning/</w:t>
+      </w:r>
+      <w:r>
+        <w:rPr>
+          <w:rStyle w:val="Hyperlink"/>
+          <w:rFonts w:asciiTheme="minorHAnsi" w:hAnsiTheme="minorHAnsi" w:cstheme="minorHAnsi"/>
+        </w:rPr>
+        <w:t xml:space="preserve"> </w:t>
+      </w:r>
+    </w:p>
+    <w:p>
+      <w:pPr>
+        <w:pStyle w:val="ListParagraph"/>
+        <w:numPr>
+          <w:ilvl w:val="5"/>
+          <w:numId w:val="1"/>
+        </w:numPr>
+      </w:pPr>
+      <w:r>
+        <w:rPr>
+          <w:rFonts w:cstheme="minorHAnsi"/>
+        </w:rPr>
+        <w:fldChar w:fldCharType="end"/>
+      </w:r>
+      <w:r>
+        <w:t xml:space="preserve">The idea of machine learning </w:t>
+      </w:r>
+      <w:proofErr w:type="gramStart"/>
+      <w:r>
+        <w:t>dates back to</w:t>
+      </w:r>
+      <w:proofErr w:type="gramEnd"/>
+      <w:r>
+        <w:t xml:space="preserve"> the 1940s and 1950s, when researchers first began exploring ways to teach computers to learn from data.</w:t>
+      </w:r>
+    </w:p>
+    <w:p>
+      <w:pPr>
+        <w:pStyle w:val="ListParagraph"/>
+        <w:numPr>
+          <w:ilvl w:val="6"/>
+          <w:numId w:val="1"/>
+        </w:numPr>
+        <w:rPr>
+          <w:rFonts w:cstheme="minorHAnsi"/>
+        </w:rPr>
+      </w:pPr>
+      <w:r>
+        <w:rPr>
+          <w:rFonts w:cstheme="minorHAnsi"/>
+          <w:color w:val="404040"/>
+          <w:shd w:val="clear" w:color="auto" w:fill="FFFFFF"/>
+        </w:rPr>
+        <w:t>“</w:t>
+      </w:r>
+      <w:r>
+        <w:rPr>
+          <w:rFonts w:cstheme="minorHAnsi"/>
+          <w:color w:val="404040"/>
+          <w:shd w:val="clear" w:color="auto" w:fill="FFFFFF"/>
+        </w:rPr>
+        <w:t>Arthur Samuel of IBM developed a </w:t>
+      </w:r>
+      <w:hyperlink r:id="rId5" w:tgtFrame="_blank" w:history="1">
         <w:r>
           <w:rPr>
             <w:rStyle w:val="Hyperlink"/>
+            <w:rFonts w:cstheme="minorHAnsi"/>
+            <w:color w:val="114171"/>
+            <w:shd w:val="clear" w:color="auto" w:fill="FFFFFF"/>
           </w:rPr>
-          <w:t>https://www.dataversity.net/a-brief-history-of-machine-learning/</w:t>
+          <w:t>computer program</w:t>
         </w:r>
       </w:hyperlink>
-    </w:p>
-    <w:p>
-      <w:pPr>
-        <w:pStyle w:val="ListParagraph"/>
-        <w:numPr>
-          <w:ilvl w:val="3"/>
+      <w:r>
+        <w:rPr>
+          <w:rFonts w:cstheme="minorHAnsi"/>
+          <w:color w:val="404040"/>
+          <w:shd w:val="clear" w:color="auto" w:fill="FFFFFF"/>
+        </w:rPr>
+        <w:t xml:space="preserve"> for playing </w:t>
+      </w:r>
+      <w:proofErr w:type="gramStart"/>
+      <w:r>
+        <w:rPr>
+          <w:rFonts w:cstheme="minorHAnsi"/>
+          <w:color w:val="404040"/>
+          <w:shd w:val="clear" w:color="auto" w:fill="FFFFFF"/>
+        </w:rPr>
+        <w:t>checkers</w:t>
+      </w:r>
+      <w:proofErr w:type="gramEnd"/>
+      <w:r>
+        <w:rPr>
+          <w:rFonts w:cstheme="minorHAnsi"/>
+          <w:color w:val="404040"/>
+          <w:shd w:val="clear" w:color="auto" w:fill="FFFFFF"/>
+        </w:rPr>
+        <w:t>”</w:t>
+      </w:r>
+    </w:p>
+    <w:p>
+      <w:pPr>
+        <w:pStyle w:val="ListParagraph"/>
+        <w:numPr>
+          <w:ilvl w:val="5"/>
+          <w:numId w:val="1"/>
+        </w:numPr>
+      </w:pPr>
+      <w:r>
+        <w:t>Early machine learning techniques included rule-based systems and decision trees.</w:t>
+      </w:r>
+    </w:p>
+    <w:p>
+      <w:pPr>
+        <w:pStyle w:val="ListParagraph"/>
+        <w:numPr>
+          <w:ilvl w:val="5"/>
+          <w:numId w:val="1"/>
+        </w:numPr>
+      </w:pPr>
+      <w:r>
+        <w:t>The advent of digital computers in the 1950s and 1960s led to new machine learning techniques, such as neural networks and the perceptron algorithm.</w:t>
+      </w:r>
+    </w:p>
+    <w:p>
+      <w:pPr>
+        <w:pStyle w:val="ListParagraph"/>
+        <w:numPr>
+          <w:ilvl w:val="5"/>
+          <w:numId w:val="1"/>
+        </w:numPr>
+      </w:pPr>
+      <w:r>
+        <w:t>In the 1970s and 1980s, researchers began developing statistical models for machine learning, including Bayesian networks and support vector machines (SVM).</w:t>
+      </w:r>
+    </w:p>
+    <w:p>
+      <w:pPr>
+        <w:pStyle w:val="ListParagraph"/>
+        <w:numPr>
+          <w:ilvl w:val="5"/>
+          <w:numId w:val="1"/>
+        </w:numPr>
+      </w:pPr>
+      <w:r>
+        <w:t>In the 1990s, machine learning was applied to a wider range of applications, including natural language processing and computer vision.</w:t>
+      </w:r>
+    </w:p>
+    <w:p>
+      <w:pPr>
+        <w:pStyle w:val="ListParagraph"/>
+        <w:numPr>
+          <w:ilvl w:val="5"/>
+          <w:numId w:val="1"/>
+        </w:numPr>
+      </w:pPr>
+      <w:r>
+        <w:t>The rise of big data in the 2000s led to renewed interest in machine learning, and the development of new techniques such as deep learning and reinforcement learning.</w:t>
+      </w:r>
+    </w:p>
+    <w:p>
+      <w:pPr>
+        <w:pStyle w:val="ListParagraph"/>
+        <w:numPr>
+          <w:ilvl w:val="5"/>
+          <w:numId w:val="1"/>
+        </w:numPr>
+      </w:pPr>
+      <w:r>
+        <w:t>Today, machine learning is used in a wide range of applications, from predictive modeling and recommendation systems to fraud detection and cybersecurity.</w:t>
+      </w:r>
+    </w:p>
+    <w:p>
+      <w:pPr>
+        <w:pStyle w:val="Heading5"/>
+        <w:numPr>
+          <w:ilvl w:val="4"/>
+          <w:numId w:val="1"/>
+        </w:numPr>
+        <w:rPr>
+          <w:rFonts w:asciiTheme="minorHAnsi" w:hAnsiTheme="minorHAnsi" w:cstheme="minorHAnsi"/>
+          <w:color w:val="auto"/>
+        </w:rPr>
+      </w:pPr>
+      <w:r>
+        <w:rPr>
+          <w:rFonts w:asciiTheme="minorHAnsi" w:hAnsiTheme="minorHAnsi" w:cstheme="minorHAnsi"/>
+          <w:color w:val="auto"/>
+        </w:rPr>
+        <w:t xml:space="preserve">Handwriting recognition for the US Postal Service: </w:t>
+      </w:r>
+    </w:p>
+    <w:p>
+      <w:pPr>
+        <w:pStyle w:val="ListParagraph"/>
+        <w:numPr>
+          <w:ilvl w:val="5"/>
+          <w:numId w:val="1"/>
+        </w:numPr>
+      </w:pPr>
+      <w:r>
+        <w:t xml:space="preserve">The US Postal Service has used machine learning algorithms to recognize handwritten addresses on envelopes since the 1990s. The system, known as the Remote </w:t>
+      </w:r>
+      <w:proofErr w:type="gramStart"/>
+      <w:r>
+        <w:t>Bar Coding</w:t>
+      </w:r>
+      <w:proofErr w:type="gramEnd"/>
+      <w:r>
+        <w:t xml:space="preserve"> System, uses neural networks to recognize the shapes and patterns of individual letters and digits, and has greatly improved the efficiency and accuracy of mail sorting.</w:t>
+      </w:r>
+    </w:p>
+    <w:p>
+      <w:pPr>
+        <w:pStyle w:val="ListParagraph"/>
+        <w:numPr>
+          <w:ilvl w:val="5"/>
           <w:numId w:val="1"/>
         </w:numPr>
       </w:pPr>
@@ -168,9 +731,438 @@
           <w:rPr>
             <w:rStyle w:val="Hyperlink"/>
           </w:rPr>
-          <w:t>Early History of Machine Learning</w:t>
+          <w:t>https://ieeexplore.ieee.org/abstract/document/620640</w:t>
         </w:r>
       </w:hyperlink>
+      <w:r>
+        <w:t xml:space="preserve"> </w:t>
+      </w:r>
+    </w:p>
+    <w:p>
+      <w:pPr>
+        <w:pStyle w:val="ListParagraph"/>
+        <w:numPr>
+          <w:ilvl w:val="5"/>
+          <w:numId w:val="1"/>
+        </w:numPr>
+      </w:pPr>
+      <w:hyperlink r:id="rId7" w:history="1">
+        <w:r>
+          <w:rPr>
+            <w:rStyle w:val="Hyperlink"/>
+          </w:rPr>
+          <w:t>https://cedar.buffalo.edu/~srihari/talks/Telcordia.pdf</w:t>
+        </w:r>
+      </w:hyperlink>
+    </w:p>
+    <w:p>
+      <w:pPr>
+        <w:pStyle w:val="Heading5"/>
+        <w:numPr>
+          <w:ilvl w:val="4"/>
+          <w:numId w:val="1"/>
+        </w:numPr>
+        <w:rPr>
+          <w:rFonts w:asciiTheme="minorHAnsi" w:hAnsiTheme="minorHAnsi" w:cstheme="minorHAnsi"/>
+          <w:color w:val="auto"/>
+        </w:rPr>
+      </w:pPr>
+      <w:r>
+        <w:rPr>
+          <w:rFonts w:asciiTheme="minorHAnsi" w:hAnsiTheme="minorHAnsi" w:cstheme="minorHAnsi"/>
+          <w:color w:val="auto"/>
+        </w:rPr>
+        <w:t xml:space="preserve">Machine learning to decode the Dead Sea Scrolls: </w:t>
+      </w:r>
+    </w:p>
+    <w:p>
+      <w:pPr>
+        <w:pStyle w:val="ListParagraph"/>
+        <w:numPr>
+          <w:ilvl w:val="5"/>
+          <w:numId w:val="1"/>
+        </w:numPr>
+      </w:pPr>
+      <w:r>
+        <w:t xml:space="preserve">Researchers at the University of Haifa used machine learning algorithms to decipher and translate fragments of the Dead Sea Scrolls, a collection of ancient Jewish texts dating back to the 3rd century BCE. The algorithms were trained on a large corpus of Hebrew and Aramaic </w:t>
+      </w:r>
+      <w:proofErr w:type="gramStart"/>
+      <w:r>
+        <w:t>texts, and</w:t>
+      </w:r>
+      <w:proofErr w:type="gramEnd"/>
+      <w:r>
+        <w:t xml:space="preserve"> were able to recognize patterns and language structures in the fragments that had previously been too damaged or fragment</w:t>
+      </w:r>
+      <w:r>
+        <w:t>ed</w:t>
+      </w:r>
+      <w:r>
+        <w:t xml:space="preserve"> to read</w:t>
+      </w:r>
+      <w:r>
+        <w:t>.</w:t>
+      </w:r>
+    </w:p>
+    <w:p>
+      <w:pPr>
+        <w:pStyle w:val="ListParagraph"/>
+        <w:numPr>
+          <w:ilvl w:val="5"/>
+          <w:numId w:val="1"/>
+        </w:numPr>
+      </w:pPr>
+      <w:hyperlink r:id="rId8" w:history="1">
+        <w:r>
+          <w:rPr>
+            <w:rStyle w:val="Hyperlink"/>
+          </w:rPr>
+          <w:t>http://www.cs.tau.ac.il/~nachumd/papers/SoferStam.pdf</w:t>
+        </w:r>
+      </w:hyperlink>
+      <w:r>
+        <w:t xml:space="preserve"> </w:t>
+      </w:r>
+    </w:p>
+    <w:p>
+      <w:pPr>
+        <w:pStyle w:val="Heading5"/>
+        <w:numPr>
+          <w:ilvl w:val="4"/>
+          <w:numId w:val="1"/>
+        </w:numPr>
+        <w:rPr>
+          <w:rFonts w:asciiTheme="minorHAnsi" w:hAnsiTheme="minorHAnsi" w:cstheme="minorHAnsi"/>
+          <w:color w:val="auto"/>
+        </w:rPr>
+      </w:pPr>
+      <w:r>
+        <w:rPr>
+          <w:rFonts w:asciiTheme="minorHAnsi" w:hAnsiTheme="minorHAnsi" w:cstheme="minorHAnsi"/>
+          <w:color w:val="auto"/>
+        </w:rPr>
+        <w:t xml:space="preserve">Machine learning to analyze the writings of Shakespeare: </w:t>
+      </w:r>
+    </w:p>
+    <w:p>
+      <w:pPr>
+        <w:pStyle w:val="ListParagraph"/>
+        <w:numPr>
+          <w:ilvl w:val="5"/>
+          <w:numId w:val="1"/>
+        </w:numPr>
+      </w:pPr>
+      <w:r>
+        <w:t xml:space="preserve">Petr </w:t>
+      </w:r>
+      <w:proofErr w:type="spellStart"/>
+      <w:r>
+        <w:t>Plecháč</w:t>
+      </w:r>
+      <w:proofErr w:type="spellEnd"/>
+      <w:r>
+        <w:t>, a computational chemist, used a machine learning algorithm called artificial neural networks (ANNs) to analyze the writings of Shakespeare. He fed the algorithm the complete works of Shakespeare, as well as other works from the same period, and trained it to identify which words and phrases were most likely to be written by Shakespeare.</w:t>
+      </w:r>
+    </w:p>
+    <w:p>
+      <w:pPr>
+        <w:pStyle w:val="ListParagraph"/>
+        <w:numPr>
+          <w:ilvl w:val="5"/>
+          <w:numId w:val="1"/>
+        </w:numPr>
+      </w:pPr>
+      <w:r>
+        <w:t xml:space="preserve">Once the algorithm was trained, </w:t>
+      </w:r>
+      <w:proofErr w:type="spellStart"/>
+      <w:r>
+        <w:t>Plecháč</w:t>
+      </w:r>
+      <w:proofErr w:type="spellEnd"/>
+      <w:r>
+        <w:t xml:space="preserve"> used it to analyze a set of passages from Shakespeare's plays that were of uncertain authorship. By comparing the frequency of certain words and phrases in these passages to the frequency in Shakespeare's known works, the algorithm was able to determine which passages were most likely to have been written by Shakespeare and which were likely to have been written by other authors.</w:t>
+      </w:r>
+    </w:p>
+    <w:p>
+      <w:pPr>
+        <w:pStyle w:val="ListParagraph"/>
+        <w:numPr>
+          <w:ilvl w:val="5"/>
+          <w:numId w:val="1"/>
+        </w:numPr>
+      </w:pPr>
+      <w:r>
+        <w:t>This technique is known as authorship attribution, and it has been used in the past to determine the authorship of works where the authorship is uncertain or disputed. By using machine learning algorithms like ANNs, researchers can analyze large amounts of text data and identify patterns and similarities that would be difficult or impossible for humans to detect.</w:t>
+      </w:r>
+    </w:p>
+    <w:p>
+      <w:pPr>
+        <w:pStyle w:val="ListParagraph"/>
+        <w:numPr>
+          <w:ilvl w:val="5"/>
+          <w:numId w:val="1"/>
+        </w:numPr>
+      </w:pPr>
+      <w:hyperlink r:id="rId9" w:history="1">
+        <w:r>
+          <w:rPr>
+            <w:rStyle w:val="Hyperlink"/>
+          </w:rPr>
+          <w:t>https://doi.org/10.48550/arXiv.1911.05652</w:t>
+        </w:r>
+      </w:hyperlink>
+      <w:r>
+        <w:rPr>
+          <w:rFonts w:ascii="Helvetica" w:hAnsi="Helvetica"/>
+          <w:color w:val="000000"/>
+          <w:sz w:val="17"/>
+          <w:szCs w:val="17"/>
+        </w:rPr>
+        <w:t xml:space="preserve"> </w:t>
+      </w:r>
+    </w:p>
+    <w:p>
+      <w:pPr>
+        <w:pStyle w:val="ListParagraph"/>
+        <w:numPr>
+          <w:ilvl w:val="5"/>
+          <w:numId w:val="1"/>
+        </w:numPr>
+      </w:pPr>
+      <w:hyperlink r:id="rId10" w:history="1">
+        <w:r>
+          <w:rPr>
+            <w:rStyle w:val="Hyperlink"/>
+          </w:rPr>
+          <w:t>https://www.ukforum.cz/en/main-categories/science/7768-welcome-to-the-machine</w:t>
+        </w:r>
+      </w:hyperlink>
+      <w:r>
+        <w:t xml:space="preserve"> </w:t>
+      </w:r>
+    </w:p>
+    <w:p>
+      <w:pPr>
+        <w:pStyle w:val="Heading4"/>
+        <w:numPr>
+          <w:ilvl w:val="3"/>
+          <w:numId w:val="1"/>
+        </w:numPr>
+        <w:rPr>
+          <w:rFonts w:asciiTheme="minorHAnsi" w:hAnsiTheme="minorHAnsi" w:cstheme="minorHAnsi"/>
+          <w:i w:val="0"/>
+          <w:iCs w:val="0"/>
+          <w:color w:val="auto"/>
+        </w:rPr>
+      </w:pPr>
+      <w:r>
+        <w:rPr>
+          <w:rFonts w:asciiTheme="minorHAnsi" w:hAnsiTheme="minorHAnsi" w:cstheme="minorHAnsi"/>
+          <w:i w:val="0"/>
+          <w:iCs w:val="0"/>
+          <w:color w:val="auto"/>
+        </w:rPr>
+        <w:t>Cyber Security</w:t>
+      </w:r>
+    </w:p>
+    <w:p>
+      <w:pPr>
+        <w:pStyle w:val="Heading5"/>
+        <w:numPr>
+          <w:ilvl w:val="4"/>
+          <w:numId w:val="1"/>
+        </w:numPr>
+        <w:rPr>
+          <w:rFonts w:asciiTheme="minorHAnsi" w:hAnsiTheme="minorHAnsi" w:cstheme="minorHAnsi"/>
+          <w:color w:val="auto"/>
+        </w:rPr>
+      </w:pPr>
+      <w:r>
+        <w:rPr>
+          <w:rFonts w:asciiTheme="minorHAnsi" w:hAnsiTheme="minorHAnsi" w:cstheme="minorHAnsi"/>
+          <w:color w:val="auto"/>
+        </w:rPr>
+        <w:t xml:space="preserve">Password cracking: </w:t>
+      </w:r>
+    </w:p>
+    <w:p>
+      <w:pPr>
+        <w:pStyle w:val="ListParagraph"/>
+        <w:numPr>
+          <w:ilvl w:val="5"/>
+          <w:numId w:val="1"/>
+        </w:numPr>
+        <w:rPr>
+          <w:i/>
+          <w:iCs/>
+        </w:rPr>
+      </w:pPr>
+      <w:r>
+        <w:rPr>
+          <w:i/>
+          <w:iCs/>
+        </w:rPr>
+        <w:t xml:space="preserve">Summary and Source </w:t>
+      </w:r>
+      <w:proofErr w:type="gramStart"/>
+      <w:r>
+        <w:rPr>
+          <w:i/>
+          <w:iCs/>
+        </w:rPr>
+        <w:t>needed</w:t>
+      </w:r>
+      <w:proofErr w:type="gramEnd"/>
+    </w:p>
+    <w:p>
+      <w:pPr>
+        <w:pStyle w:val="Heading5"/>
+        <w:numPr>
+          <w:ilvl w:val="4"/>
+          <w:numId w:val="1"/>
+        </w:numPr>
+        <w:rPr>
+          <w:rFonts w:asciiTheme="minorHAnsi" w:hAnsiTheme="minorHAnsi" w:cstheme="minorHAnsi"/>
+          <w:color w:val="auto"/>
+        </w:rPr>
+      </w:pPr>
+      <w:r>
+        <w:rPr>
+          <w:rFonts w:asciiTheme="minorHAnsi" w:hAnsiTheme="minorHAnsi" w:cstheme="minorHAnsi"/>
+          <w:color w:val="auto"/>
+        </w:rPr>
+        <w:t>Malware detection:</w:t>
+      </w:r>
+    </w:p>
+    <w:p>
+      <w:pPr>
+        <w:pStyle w:val="ListParagraph"/>
+        <w:numPr>
+          <w:ilvl w:val="5"/>
+          <w:numId w:val="1"/>
+        </w:numPr>
+        <w:rPr>
+          <w:i/>
+          <w:iCs/>
+        </w:rPr>
+      </w:pPr>
+      <w:r>
+        <w:rPr>
+          <w:i/>
+          <w:iCs/>
+        </w:rPr>
+        <w:t xml:space="preserve">Summary and Source </w:t>
+      </w:r>
+      <w:proofErr w:type="gramStart"/>
+      <w:r>
+        <w:rPr>
+          <w:i/>
+          <w:iCs/>
+        </w:rPr>
+        <w:t>needed</w:t>
+      </w:r>
+      <w:proofErr w:type="gramEnd"/>
+    </w:p>
+    <w:p>
+      <w:pPr>
+        <w:pStyle w:val="Heading5"/>
+        <w:numPr>
+          <w:ilvl w:val="4"/>
+          <w:numId w:val="1"/>
+        </w:numPr>
+        <w:rPr>
+          <w:rFonts w:asciiTheme="minorHAnsi" w:hAnsiTheme="minorHAnsi" w:cstheme="minorHAnsi"/>
+          <w:color w:val="auto"/>
+        </w:rPr>
+      </w:pPr>
+      <w:r>
+        <w:rPr>
+          <w:rFonts w:asciiTheme="minorHAnsi" w:hAnsiTheme="minorHAnsi" w:cstheme="minorHAnsi"/>
+          <w:color w:val="auto"/>
+        </w:rPr>
+        <w:t xml:space="preserve">Spam filtering: </w:t>
+      </w:r>
+    </w:p>
+    <w:p>
+      <w:pPr>
+        <w:pStyle w:val="ListParagraph"/>
+        <w:numPr>
+          <w:ilvl w:val="5"/>
+          <w:numId w:val="1"/>
+        </w:numPr>
+        <w:rPr>
+          <w:i/>
+          <w:iCs/>
+        </w:rPr>
+      </w:pPr>
+      <w:r>
+        <w:rPr>
+          <w:i/>
+          <w:iCs/>
+        </w:rPr>
+        <w:t xml:space="preserve">Summary and Source </w:t>
+      </w:r>
+      <w:proofErr w:type="gramStart"/>
+      <w:r>
+        <w:rPr>
+          <w:i/>
+          <w:iCs/>
+        </w:rPr>
+        <w:t>needed</w:t>
+      </w:r>
+      <w:proofErr w:type="gramEnd"/>
+    </w:p>
+    <w:p>
+      <w:pPr>
+        <w:pStyle w:val="ListParagraph"/>
+        <w:numPr>
+          <w:ilvl w:val="3"/>
+          <w:numId w:val="1"/>
+        </w:numPr>
+        <w:rPr>
+          <w:rStyle w:val="Hyperlink"/>
+          <w:color w:val="auto"/>
+          <w:u w:val="none"/>
+        </w:rPr>
+      </w:pPr>
+      <w:hyperlink r:id="rId11" w:history="1">
+        <w:r>
+          <w:rPr>
+            <w:rStyle w:val="Hyperlink"/>
+          </w:rPr>
+          <w:t>Early History of Machine Le</w:t>
+        </w:r>
+        <w:r>
+          <w:rPr>
+            <w:rStyle w:val="Hyperlink"/>
+          </w:rPr>
+          <w:t>a</w:t>
+        </w:r>
+        <w:r>
+          <w:rPr>
+            <w:rStyle w:val="Hyperlink"/>
+          </w:rPr>
+          <w:t>rning</w:t>
+        </w:r>
+      </w:hyperlink>
+    </w:p>
+    <w:p>
+      <w:pPr>
+        <w:pStyle w:val="ListParagraph"/>
+        <w:numPr>
+          <w:ilvl w:val="4"/>
+          <w:numId w:val="1"/>
+        </w:numPr>
+      </w:pPr>
+      <w:r>
+        <w:rPr>
+          <w:rStyle w:val="Hyperlink"/>
+          <w:color w:val="auto"/>
+          <w:u w:val="none"/>
+        </w:rPr>
+        <w:t>Include somehow?</w:t>
+      </w:r>
     </w:p>
     <w:p>
       <w:pPr>
@@ -181,14 +1173,17 @@
         </w:numPr>
         <w:rPr>
           <w:rFonts w:asciiTheme="minorHAnsi" w:hAnsiTheme="minorHAnsi" w:cstheme="minorHAnsi"/>
-          <w:color w:val="auto"/>
-          <w:sz w:val="22"/>
-          <w:szCs w:val="22"/>
-        </w:rPr>
-      </w:pPr>
-      <w:r>
-        <w:rPr>
-          <w:rFonts w:asciiTheme="minorHAnsi" w:hAnsiTheme="minorHAnsi" w:cstheme="minorHAnsi"/>
+          <w:strike/>
+          <w:color w:val="auto"/>
+          <w:sz w:val="22"/>
+          <w:szCs w:val="22"/>
+        </w:rPr>
+      </w:pPr>
+      <w:commentRangeStart w:id="0"/>
+      <w:r>
+        <w:rPr>
+          <w:rFonts w:asciiTheme="minorHAnsi" w:hAnsiTheme="minorHAnsi" w:cstheme="minorHAnsi"/>
+          <w:strike/>
           <w:color w:val="auto"/>
           <w:sz w:val="22"/>
           <w:szCs w:val="22"/>
@@ -203,10 +1198,71 @@
           <w:ilvl w:val="2"/>
           <w:numId w:val="1"/>
         </w:numPr>
-      </w:pPr>
-      <w:r>
+        <w:rPr>
+          <w:strike/>
+        </w:rPr>
+      </w:pPr>
+      <w:r>
+        <w:rPr>
+          <w:strike/>
+        </w:rPr>
         <w:t>first iteration of Machine learning in Cyber security was a spam filter for email – evolution from then until now</w:t>
       </w:r>
+      <w:commentRangeEnd w:id="0"/>
+      <w:r>
+        <w:rPr>
+          <w:rStyle w:val="CommentReference"/>
+        </w:rPr>
+        <w:commentReference w:id="0"/>
+      </w:r>
+    </w:p>
+    <w:p>
+      <w:pPr>
+        <w:pStyle w:val="Heading2"/>
+        <w:numPr>
+          <w:ilvl w:val="1"/>
+          <w:numId w:val="1"/>
+        </w:numPr>
+        <w:rPr>
+          <w:rFonts w:asciiTheme="minorHAnsi" w:hAnsiTheme="minorHAnsi" w:cstheme="minorHAnsi"/>
+          <w:color w:val="auto"/>
+          <w:sz w:val="22"/>
+          <w:szCs w:val="22"/>
+        </w:rPr>
+      </w:pPr>
+      <w:r>
+        <w:rPr>
+          <w:rFonts w:asciiTheme="minorHAnsi" w:hAnsiTheme="minorHAnsi" w:cstheme="minorHAnsi"/>
+          <w:color w:val="auto"/>
+          <w:sz w:val="22"/>
+          <w:szCs w:val="22"/>
+        </w:rPr>
+        <w:t>Cyber Security</w:t>
+      </w:r>
+    </w:p>
+    <w:p>
+      <w:pPr>
+        <w:pStyle w:val="Heading3"/>
+        <w:numPr>
+          <w:ilvl w:val="2"/>
+          <w:numId w:val="1"/>
+        </w:numPr>
+        <w:rPr>
+          <w:rFonts w:asciiTheme="minorHAnsi" w:hAnsiTheme="minorHAnsi" w:cstheme="minorHAnsi"/>
+          <w:color w:val="auto"/>
+          <w:sz w:val="22"/>
+          <w:szCs w:val="22"/>
+        </w:rPr>
+      </w:pPr>
+      <w:r>
+        <w:rPr>
+          <w:rFonts w:asciiTheme="minorHAnsi" w:hAnsiTheme="minorHAnsi" w:cstheme="minorHAnsi"/>
+          <w:color w:val="auto"/>
+          <w:sz w:val="22"/>
+          <w:szCs w:val="22"/>
+        </w:rPr>
+        <w:t>ML in general</w:t>
+      </w:r>
     </w:p>
     <w:p>
       <w:pPr>
@@ -217,7 +1273,372 @@
         </w:numPr>
       </w:pPr>
       <w:r>
-        <w:t>A</w:t>
+        <w:t>Machine learning is being increasingly used in cybersecurity for detecting and preventing a variety of threats</w:t>
+      </w:r>
+      <w:r>
+        <w:t xml:space="preserve">. </w:t>
+      </w:r>
+      <w:r>
+        <w:t>The key advantage of machine learning is its ability to detect and respond to new and evolving threats, which traditional rule-based methods may not be able to address. However, it's important to note that machine learning is not a silver bullet, and must be carefully designed, tested, and monitored to ensure its effectiveness and reliability.</w:t>
+      </w:r>
+    </w:p>
+    <w:p>
+      <w:pPr>
+        <w:pStyle w:val="ListParagraph"/>
+        <w:numPr>
+          <w:ilvl w:val="3"/>
+          <w:numId w:val="1"/>
+        </w:numPr>
+      </w:pPr>
+      <w:r>
+        <w:t xml:space="preserve">Malware detection: </w:t>
+      </w:r>
+    </w:p>
+    <w:p>
+      <w:pPr>
+        <w:pStyle w:val="ListParagraph"/>
+        <w:numPr>
+          <w:ilvl w:val="4"/>
+          <w:numId w:val="1"/>
+        </w:numPr>
+      </w:pPr>
+      <w:r>
+        <w:t>Machine learning algorithms can be trained on large datasets of known malware to identify patterns and features that distinguish malware from legitimate software. This can be used to develop classifiers that can automatically detect and block malware before it can infect a system.</w:t>
+      </w:r>
+    </w:p>
+    <w:p>
+      <w:pPr>
+        <w:pStyle w:val="ListParagraph"/>
+        <w:numPr>
+          <w:ilvl w:val="3"/>
+          <w:numId w:val="1"/>
+        </w:numPr>
+      </w:pPr>
+      <w:r>
+        <w:t xml:space="preserve">Anomaly detection: </w:t>
+      </w:r>
+    </w:p>
+    <w:p>
+      <w:pPr>
+        <w:pStyle w:val="ListParagraph"/>
+        <w:numPr>
+          <w:ilvl w:val="4"/>
+          <w:numId w:val="1"/>
+        </w:numPr>
+      </w:pPr>
+      <w:r>
+        <w:t>Machine learning algorithms can be used to detect unusual patterns or anomalies in network traffic, which may indicate a security threat. For example, an algorithm might learn to recognize patterns of traffic associated with a DDoS attack, and alert security personnel when it detects a similar pattern.</w:t>
+      </w:r>
+    </w:p>
+    <w:p>
+      <w:pPr>
+        <w:pStyle w:val="ListParagraph"/>
+        <w:numPr>
+          <w:ilvl w:val="3"/>
+          <w:numId w:val="1"/>
+        </w:numPr>
+      </w:pPr>
+      <w:r>
+        <w:t xml:space="preserve">Fraud detection: </w:t>
+      </w:r>
+    </w:p>
+    <w:p>
+      <w:pPr>
+        <w:pStyle w:val="ListParagraph"/>
+        <w:numPr>
+          <w:ilvl w:val="4"/>
+          <w:numId w:val="1"/>
+        </w:numPr>
+      </w:pPr>
+      <w:r>
+        <w:t xml:space="preserve">Machine learning can be used to identify fraudulent activities, such as credit card fraud or identity theft. Algorithms can be trained on large datasets of known fraudulent </w:t>
+      </w:r>
+      <w:proofErr w:type="gramStart"/>
+      <w:r>
+        <w:t>activity, and</w:t>
+      </w:r>
+      <w:proofErr w:type="gramEnd"/>
+      <w:r>
+        <w:t xml:space="preserve"> learn to recognize patterns and features that indicate fraud.</w:t>
+      </w:r>
+    </w:p>
+    <w:p>
+      <w:pPr>
+        <w:pStyle w:val="ListParagraph"/>
+        <w:numPr>
+          <w:ilvl w:val="3"/>
+          <w:numId w:val="1"/>
+        </w:numPr>
+      </w:pPr>
+      <w:r>
+        <w:t xml:space="preserve">User behavior analysis: </w:t>
+      </w:r>
+    </w:p>
+    <w:p>
+      <w:pPr>
+        <w:pStyle w:val="ListParagraph"/>
+        <w:numPr>
+          <w:ilvl w:val="4"/>
+          <w:numId w:val="1"/>
+        </w:numPr>
+      </w:pPr>
+      <w:r>
+        <w:t>Machine learning can be used to monitor user behavior on a network and detect unusual activity. Algorithms can learn to recognize patterns of behavior that indicate a security threat, such as an insider threat or a compromised account.</w:t>
+      </w:r>
+    </w:p>
+    <w:p>
+      <w:pPr>
+        <w:pStyle w:val="ListParagraph"/>
+        <w:numPr>
+          <w:ilvl w:val="3"/>
+          <w:numId w:val="1"/>
+        </w:numPr>
+      </w:pPr>
+      <w:r>
+        <w:t xml:space="preserve">Spam and phishing detection: </w:t>
+      </w:r>
+    </w:p>
+    <w:p>
+      <w:pPr>
+        <w:pStyle w:val="ListParagraph"/>
+        <w:numPr>
+          <w:ilvl w:val="4"/>
+          <w:numId w:val="1"/>
+        </w:numPr>
+      </w:pPr>
+      <w:r>
+        <w:t xml:space="preserve">Machine learning can be used to detect and filter out spam emails and phishing attempts. Algorithms can be trained on large datasets of labeled </w:t>
+      </w:r>
+      <w:proofErr w:type="gramStart"/>
+      <w:r>
+        <w:t>emails, and</w:t>
+      </w:r>
+      <w:proofErr w:type="gramEnd"/>
+      <w:r>
+        <w:t xml:space="preserve"> learn to recognize patterns and features that indicate spam or phishing.</w:t>
+      </w:r>
+    </w:p>
+    <w:p>
+      <w:pPr>
+        <w:pStyle w:val="Heading3"/>
+        <w:numPr>
+          <w:ilvl w:val="2"/>
+          <w:numId w:val="1"/>
+        </w:numPr>
+        <w:rPr>
+          <w:rFonts w:asciiTheme="minorHAnsi" w:hAnsiTheme="minorHAnsi" w:cstheme="minorHAnsi"/>
+          <w:color w:val="auto"/>
+          <w:sz w:val="22"/>
+          <w:szCs w:val="22"/>
+        </w:rPr>
+      </w:pPr>
+      <w:r>
+        <w:rPr>
+          <w:rFonts w:asciiTheme="minorHAnsi" w:hAnsiTheme="minorHAnsi" w:cstheme="minorHAnsi"/>
+          <w:color w:val="auto"/>
+          <w:sz w:val="22"/>
+          <w:szCs w:val="22"/>
+        </w:rPr>
+        <w:t>Spam V Ham</w:t>
+      </w:r>
+    </w:p>
+    <w:p>
+      <w:pPr>
+        <w:pStyle w:val="ListParagraph"/>
+        <w:numPr>
+          <w:ilvl w:val="3"/>
+          <w:numId w:val="1"/>
+        </w:numPr>
+      </w:pPr>
+      <w:r>
+        <w:t>Spam vs Ham algorithms, which are used to classify emails as spam or legitimate (ham), are a specific application of machine learning in cybersecurity.</w:t>
+      </w:r>
+    </w:p>
+    <w:p>
+      <w:pPr>
+        <w:pStyle w:val="ListParagraph"/>
+        <w:numPr>
+          <w:ilvl w:val="3"/>
+          <w:numId w:val="1"/>
+        </w:numPr>
+      </w:pPr>
+      <w:r>
+        <w:t xml:space="preserve">Used for </w:t>
+      </w:r>
+      <w:r>
+        <w:t xml:space="preserve">detecting and preventing a variety of threats, including spam and phishing </w:t>
+      </w:r>
+      <w:proofErr w:type="gramStart"/>
+      <w:r>
+        <w:t>attacks</w:t>
+      </w:r>
+      <w:proofErr w:type="gramEnd"/>
+    </w:p>
+    <w:p>
+      <w:pPr>
+        <w:pStyle w:val="ListParagraph"/>
+        <w:numPr>
+          <w:ilvl w:val="3"/>
+          <w:numId w:val="1"/>
+        </w:numPr>
+      </w:pPr>
+      <w:r>
+        <w:t>adapt to new types of spam and phishing attacks that may not have been seen before</w:t>
+      </w:r>
+    </w:p>
+    <w:p>
+      <w:pPr>
+        <w:pStyle w:val="ListParagraph"/>
+        <w:numPr>
+          <w:ilvl w:val="3"/>
+          <w:numId w:val="1"/>
+        </w:numPr>
+      </w:pPr>
+      <w:r>
+        <w:t>Better than t</w:t>
+      </w:r>
+      <w:r>
+        <w:t xml:space="preserve">raditional rule-based methods for spam filtering </w:t>
+      </w:r>
+      <w:r>
+        <w:t xml:space="preserve">because they </w:t>
+      </w:r>
+      <w:r>
+        <w:t xml:space="preserve">can be easily circumvented by </w:t>
+      </w:r>
+      <w:proofErr w:type="gramStart"/>
+      <w:r>
+        <w:t>attackers</w:t>
+      </w:r>
+      <w:proofErr w:type="gramEnd"/>
+    </w:p>
+    <w:p>
+      <w:pPr>
+        <w:pStyle w:val="ListParagraph"/>
+        <w:numPr>
+          <w:ilvl w:val="4"/>
+          <w:numId w:val="1"/>
+        </w:numPr>
+      </w:pPr>
+      <w:r>
+        <w:t xml:space="preserve">Attackers </w:t>
+      </w:r>
+      <w:proofErr w:type="gramStart"/>
+      <w:r>
+        <w:t>are able to</w:t>
+      </w:r>
+      <w:proofErr w:type="gramEnd"/>
+      <w:r>
+        <w:t xml:space="preserve"> modify the content of their emails to avoid triggering the rules. </w:t>
+      </w:r>
+    </w:p>
+    <w:p>
+      <w:pPr>
+        <w:pStyle w:val="ListParagraph"/>
+        <w:numPr>
+          <w:ilvl w:val="3"/>
+          <w:numId w:val="1"/>
+        </w:numPr>
+      </w:pPr>
+      <w:r>
+        <w:t>In contrast, machine learning algorithms can learn to detect more subtle patterns and features that are characteristic of spam and phishing attacks, even if they have not been seen before.</w:t>
+      </w:r>
+    </w:p>
+    <w:p>
+      <w:pPr>
+        <w:pStyle w:val="ListParagraph"/>
+        <w:numPr>
+          <w:ilvl w:val="3"/>
+          <w:numId w:val="1"/>
+        </w:numPr>
+      </w:pPr>
+      <w:r>
+        <w:t>Not perfect, still vulnerable:</w:t>
+      </w:r>
+    </w:p>
+    <w:p>
+      <w:pPr>
+        <w:pStyle w:val="ListParagraph"/>
+        <w:numPr>
+          <w:ilvl w:val="4"/>
+          <w:numId w:val="1"/>
+        </w:numPr>
+      </w:pPr>
+      <w:r>
+        <w:t xml:space="preserve">machine learning algorithms for spam vs ham classification can also be vulnerable to adversarial </w:t>
+      </w:r>
+      <w:proofErr w:type="gramStart"/>
+      <w:r>
+        <w:t>attacks</w:t>
+      </w:r>
+      <w:proofErr w:type="gramEnd"/>
+      <w:r>
+        <w:t xml:space="preserve"> </w:t>
+      </w:r>
+    </w:p>
+    <w:p>
+      <w:pPr>
+        <w:pStyle w:val="ListParagraph"/>
+        <w:numPr>
+          <w:ilvl w:val="4"/>
+          <w:numId w:val="1"/>
+        </w:numPr>
+      </w:pPr>
+      <w:r>
+        <w:t xml:space="preserve">attackers deliberately craft emails to evade detection by the algorithm. </w:t>
+      </w:r>
+    </w:p>
+    <w:p>
+      <w:pPr>
+        <w:pStyle w:val="ListParagraph"/>
+        <w:numPr>
+          <w:ilvl w:val="5"/>
+          <w:numId w:val="1"/>
+        </w:numPr>
+      </w:pPr>
+      <w:r>
+        <w:t xml:space="preserve">For example, an attacker might include certain words or phrases that are commonly associated with legitimate emails to fool the algorithm into classifying the email as ham, even though it is </w:t>
+      </w:r>
+      <w:proofErr w:type="gramStart"/>
+      <w:r>
+        <w:t>actually spam</w:t>
+      </w:r>
+      <w:proofErr w:type="gramEnd"/>
+      <w:r>
+        <w:t xml:space="preserve">. </w:t>
+      </w:r>
+    </w:p>
+    <w:p>
+      <w:pPr>
+        <w:pStyle w:val="ListParagraph"/>
+        <w:numPr>
+          <w:ilvl w:val="5"/>
+          <w:numId w:val="1"/>
+        </w:numPr>
+      </w:pPr>
+      <w:r>
+        <w:t>Therefore, it is important to carefully design and test machine learning algorithms for cybersecurity applications, and to continually monitor their performance to detect and mitigate any vulnerabilities or weaknesses.</w:t>
+      </w:r>
+    </w:p>
+    <w:p>
+      <w:pPr>
+        <w:pStyle w:val="ListParagraph"/>
+        <w:numPr>
+          <w:ilvl w:val="6"/>
+          <w:numId w:val="1"/>
+        </w:numPr>
+      </w:pPr>
+      <w:r>
+        <w:t>[</w:t>
+      </w:r>
+      <w:r>
+        <w:rPr>
+          <w:u w:val="single"/>
+        </w:rPr>
+        <w:t>Use as segue into our objective</w:t>
+      </w:r>
+      <w:r>
+        <w:t>]</w:t>
       </w:r>
     </w:p>
     <w:p>
@@ -229,20 +1650,46 @@
         </w:numPr>
       </w:pPr>
       <w:r>
-        <w:t>Cyber Security</w:t>
-      </w:r>
-    </w:p>
-    <w:p>
-      <w:pPr>
-        <w:pStyle w:val="ListParagraph"/>
-        <w:numPr>
-          <w:ilvl w:val="1"/>
-          <w:numId w:val="1"/>
-        </w:numPr>
-      </w:pPr>
-      <w:r>
         <w:t xml:space="preserve">Objective [segue] </w:t>
       </w:r>
+    </w:p>
+    <w:p>
+      <w:pPr>
+        <w:pStyle w:val="ListParagraph"/>
+        <w:numPr>
+          <w:ilvl w:val="2"/>
+          <w:numId w:val="1"/>
+        </w:numPr>
+      </w:pPr>
+      <w:r>
+        <w:t xml:space="preserve">What is Spam v </w:t>
+      </w:r>
+      <w:proofErr w:type="gramStart"/>
+      <w:r>
+        <w:t>Ham</w:t>
+      </w:r>
+      <w:proofErr w:type="gramEnd"/>
+    </w:p>
+    <w:p>
+      <w:pPr>
+        <w:pStyle w:val="ListParagraph"/>
+        <w:numPr>
+          <w:ilvl w:val="3"/>
+          <w:numId w:val="1"/>
+        </w:numPr>
+      </w:pPr>
+      <w:r>
+        <w:t>Spam vs Ham algorithms typically use supervised learning, where the algorithm is trained on a labeled dataset of emails that have been manually classified as spam or ham. The algorithm learns to identify patterns and features in the emails that distinguish spam from legitimate emails, such as the presence of certain words, phrases, or email addresses. Once the algorithm has been trained, it can be applied to new, unseen emails to classify them as spam or ham.</w:t>
+      </w:r>
+    </w:p>
+    <w:p>
+      <w:pPr>
+        <w:pStyle w:val="ListParagraph"/>
+        <w:numPr>
+          <w:ilvl w:val="3"/>
+          <w:numId w:val="1"/>
+        </w:numPr>
+      </w:pPr>
     </w:p>
     <w:p>
       <w:pPr>
@@ -276,8 +1723,25 @@
           <w:numId w:val="1"/>
         </w:numPr>
       </w:pPr>
-      <w:r>
-        <w:t>A</w:t>
+      <w:hyperlink r:id="rId16" w:history="1">
+        <w:r>
+          <w:rPr>
+            <w:rStyle w:val="Hyperlink"/>
+          </w:rPr>
+          <w:t>Machine Learning Methods for Spam E-mail Classification</w:t>
+        </w:r>
+      </w:hyperlink>
+    </w:p>
+    <w:p>
+      <w:pPr>
+        <w:pStyle w:val="ListParagraph"/>
+        <w:numPr>
+          <w:ilvl w:val="2"/>
+          <w:numId w:val="1"/>
+        </w:numPr>
+      </w:pPr>
+      <w:r>
+        <w:t>The article "Machine Learning Methods for Spam E-mail Classification" discusses the use of machine learning algorithms to classify spam emails. The authors compare different types of algorithms, including Naive Bayes, decision trees, and support vector machines, and analyze their effectiveness in classifying spam emails. The authors conclude that support vector machines perform the best among the tested algorithms, achieving a 98.2% accuracy rate in spam classification. The article also includes a discussion of feature selection methods and the challenges of building effective spam classifiers.</w:t>
       </w:r>
     </w:p>
     <w:p>
@@ -289,7 +1753,19 @@
         </w:numPr>
       </w:pPr>
       <w:r>
-        <w:t>A</w:t>
+        <w:t>[source 2]</w:t>
+      </w:r>
+    </w:p>
+    <w:p>
+      <w:pPr>
+        <w:pStyle w:val="ListParagraph"/>
+        <w:numPr>
+          <w:ilvl w:val="1"/>
+          <w:numId w:val="1"/>
+        </w:numPr>
+      </w:pPr>
+      <w:r>
+        <w:t>[source 3]</w:t>
       </w:r>
     </w:p>
     <w:p>
@@ -509,6 +1985,7 @@
           <w:sz w:val="22"/>
           <w:szCs w:val="22"/>
         </w:rPr>
+        <w:lastRenderedPageBreak/>
         <w:t>Initial Data Analysis</w:t>
       </w:r>
     </w:p>
@@ -569,7 +2046,6 @@
         <w:ind w:left="1800"/>
       </w:pPr>
       <w:r>
-        <w:lastRenderedPageBreak/>
         <w:t xml:space="preserve">The count values above </w:t>
       </w:r>
       <w:proofErr w:type="gramStart"/>
@@ -1119,6 +2595,7 @@
           <w:sz w:val="22"/>
           <w:szCs w:val="22"/>
         </w:rPr>
+        <w:lastRenderedPageBreak/>
         <w:t>Detailed Analysis - Ham Data Set</w:t>
       </w:r>
     </w:p>
@@ -1333,7 +2810,6 @@
           <w:sz w:val="22"/>
           <w:szCs w:val="22"/>
         </w:rPr>
-        <w:lastRenderedPageBreak/>
         <w:t>Detailed Analysis – Spam Data Set</w:t>
       </w:r>
     </w:p>
@@ -1721,7 +3197,14 @@
         <w:rPr>
           <w:rFonts w:asciiTheme="minorHAnsi" w:hAnsiTheme="minorHAnsi" w:cstheme="minorHAnsi"/>
         </w:rPr>
-        <w:t>One common NLP technique for spam versus ham classification is machine learning, where a model is trained on a large dataset of labeled email messages to learn patterns and relationships between features and labels. The model can then be used to classify new, unseen messages as either ham or spam with a high degree of accuracy.</w:t>
+        <w:t xml:space="preserve">One common NLP technique for spam versus ham classification is machine learning, where a model is trained on a large dataset of </w:t>
+      </w:r>
+      <w:r>
+        <w:rPr>
+          <w:rFonts w:asciiTheme="minorHAnsi" w:hAnsiTheme="minorHAnsi" w:cstheme="minorHAnsi"/>
+        </w:rPr>
+        <w:lastRenderedPageBreak/>
+        <w:t>labeled email messages to learn patterns and relationships between features and labels. The model can then be used to classify new, unseen messages as either ham or spam with a high degree of accuracy.</w:t>
       </w:r>
     </w:p>
     <w:p>
@@ -1736,14 +3219,7 @@
         <w:rPr>
           <w:rFonts w:asciiTheme="minorHAnsi" w:hAnsiTheme="minorHAnsi" w:cstheme="minorHAnsi"/>
         </w:rPr>
-        <w:t xml:space="preserve">Another NLP technique for spam versus ham classification is rule-based systems, where a set of rules are defined to detect certain </w:t>
-      </w:r>
-      <w:r>
-        <w:rPr>
-          <w:rFonts w:asciiTheme="minorHAnsi" w:hAnsiTheme="minorHAnsi" w:cstheme="minorHAnsi"/>
-        </w:rPr>
-        <w:lastRenderedPageBreak/>
-        <w:t>characteristics of spam messages. These rules may be based on specific keywords or phrases, the presence of certain types of attachments or links, or other features of the message.</w:t>
+        <w:t>Another NLP technique for spam versus ham classification is rule-based systems, where a set of rules are defined to detect certain characteristics of spam messages. These rules may be based on specific keywords or phrases, the presence of certain types of attachments or links, or other features of the message.</w:t>
       </w:r>
     </w:p>
     <w:p>
@@ -1974,7 +3450,14 @@
         <w:rPr>
           <w:rFonts w:asciiTheme="minorHAnsi" w:hAnsiTheme="minorHAnsi" w:cstheme="minorHAnsi"/>
         </w:rPr>
-        <w:t>, and to consider other features of the message as well, such as the presence of certain keywords, the structure of the message, or the sender's email address. By combining these different features, NLP techniques can be used to accurately identify and filter spam messages while minimizing false positives and false negatives.</w:t>
+        <w:t xml:space="preserve">, and to consider other features of the message as well, such as the presence of certain keywords, the structure of the message, or the sender's email address. By combining these different features, NLP techniques </w:t>
+      </w:r>
+      <w:r>
+        <w:rPr>
+          <w:rFonts w:asciiTheme="minorHAnsi" w:hAnsiTheme="minorHAnsi" w:cstheme="minorHAnsi"/>
+        </w:rPr>
+        <w:lastRenderedPageBreak/>
+        <w:t>can be used to accurately identify and filter spam messages while minimizing false positives and false negatives.</w:t>
       </w:r>
     </w:p>
     <w:p>
@@ -2095,7 +3578,6 @@
           <w:rFonts w:asciiTheme="minorHAnsi" w:hAnsiTheme="minorHAnsi" w:cstheme="minorHAnsi"/>
           <w:color w:val="auto"/>
         </w:rPr>
-        <w:lastRenderedPageBreak/>
         <w:t xml:space="preserve">Code Breakdown for </w:t>
       </w:r>
       <w:proofErr w:type="spellStart"/>
@@ -2782,40 +4264,49 @@
           <w:sz w:val="24"/>
           <w:szCs w:val="24"/>
         </w:rPr>
-        <w:t xml:space="preserve"> list was fed into a word frequency counter function in which the program will iterate through each word and provide a count of that </w:t>
-      </w:r>
-      <w:proofErr w:type="spellStart"/>
+        <w:t xml:space="preserve"> list was fed into a word frequency counter function in which the program will iterate </w:t>
+      </w:r>
       <w:r>
         <w:rPr>
           <w:rFonts w:eastAsia="Times New Roman" w:cstheme="minorHAnsi"/>
           <w:sz w:val="24"/>
           <w:szCs w:val="24"/>
         </w:rPr>
-        <w:t>occurance</w:t>
-      </w:r>
-      <w:proofErr w:type="spellEnd"/>
+        <w:lastRenderedPageBreak/>
+        <w:t xml:space="preserve">through each word and provide a count of that </w:t>
+      </w:r>
+      <w:proofErr w:type="spellStart"/>
       <w:r>
         <w:rPr>
           <w:rFonts w:eastAsia="Times New Roman" w:cstheme="minorHAnsi"/>
           <w:sz w:val="24"/>
           <w:szCs w:val="24"/>
         </w:rPr>
-        <w:t xml:space="preserve"> of word in the data set.</w:t>
-      </w:r>
-    </w:p>
-    <w:p>
-      <w:pPr>
-        <w:pStyle w:val="ListParagraph"/>
-        <w:numPr>
-          <w:ilvl w:val="5"/>
-          <w:numId w:val="1"/>
-        </w:numPr>
-        <w:spacing w:before="100" w:beforeAutospacing="1" w:after="100" w:afterAutospacing="1" w:line="240" w:lineRule="auto"/>
+        <w:t>occurance</w:t>
+      </w:r>
+      <w:proofErr w:type="spellEnd"/>
+      <w:r>
         <w:rPr>
           <w:rFonts w:eastAsia="Times New Roman" w:cstheme="minorHAnsi"/>
           <w:sz w:val="24"/>
           <w:szCs w:val="24"/>
         </w:rPr>
+        <w:t xml:space="preserve"> of word in the data set.</w:t>
+      </w:r>
+    </w:p>
+    <w:p>
+      <w:pPr>
+        <w:pStyle w:val="ListParagraph"/>
+        <w:numPr>
+          <w:ilvl w:val="5"/>
+          <w:numId w:val="1"/>
+        </w:numPr>
+        <w:spacing w:before="100" w:beforeAutospacing="1" w:after="100" w:afterAutospacing="1" w:line="240" w:lineRule="auto"/>
+        <w:rPr>
+          <w:rFonts w:eastAsia="Times New Roman" w:cstheme="minorHAnsi"/>
+          <w:sz w:val="24"/>
+          <w:szCs w:val="24"/>
+        </w:rPr>
       </w:pPr>
       <w:r>
         <w:rPr>
@@ -2891,7 +4382,6 @@
           <w:sz w:val="24"/>
           <w:szCs w:val="24"/>
         </w:rPr>
-        <w:lastRenderedPageBreak/>
         <w:t xml:space="preserve">If unsure about adding a specific word to the </w:t>
       </w:r>
       <w:proofErr w:type="spellStart"/>
@@ -3059,6 +4549,7 @@
         </w:rPr>
         <w:t xml:space="preserve"> to add to our list here we have </w:t>
       </w:r>
+      <w:commentRangeStart w:id="1"/>
       <w:r>
         <w:rPr>
           <w:rFonts w:cstheme="minorHAnsi"/>
@@ -3073,7 +4564,22 @@
           <w:sz w:val="24"/>
           <w:szCs w:val="24"/>
         </w:rPr>
-        <w:t>and ‘free’ as the top two occurrences in our spam data set.</w:t>
+        <w:t>and ‘free’</w:t>
+      </w:r>
+      <w:commentRangeEnd w:id="1"/>
+      <w:r>
+        <w:rPr>
+          <w:rStyle w:val="CommentReference"/>
+        </w:rPr>
+        <w:commentReference w:id="1"/>
+      </w:r>
+      <w:r>
+        <w:rPr>
+          <w:rFonts w:cstheme="minorHAnsi"/>
+          <w:sz w:val="24"/>
+          <w:szCs w:val="24"/>
+        </w:rPr>
+        <w:t xml:space="preserve"> as the top two occurrences in our spam data set.</w:t>
       </w:r>
     </w:p>
     <w:p>
@@ -3439,6 +4945,7 @@
         <w:rPr>
           <w:rFonts w:eastAsia="Times New Roman" w:cstheme="minorHAnsi"/>
         </w:rPr>
+        <w:lastRenderedPageBreak/>
         <w:t>Since Training and Testing observations match, and features are the expected value, we may proceed with splitting the training and testing data.</w:t>
       </w:r>
     </w:p>
@@ -3566,7 +5073,6 @@
           <w:i/>
           <w:iCs/>
         </w:rPr>
-        <w:lastRenderedPageBreak/>
         <w:t>X_test</w:t>
       </w:r>
       <w:proofErr w:type="spellEnd"/>
@@ -4200,6 +5706,7 @@
         </w:numPr>
       </w:pPr>
       <w:r>
+        <w:lastRenderedPageBreak/>
         <w:t>Calculate distances: Next, we calculate the distance between the new data point and all other data points in the dataset. The most common distance measure used is the Euclidean distance, which is the straight-line distance between two points in a Euclidean space.</w:t>
       </w:r>
     </w:p>
@@ -4224,7 +5731,6 @@
         </w:numPr>
       </w:pPr>
       <w:r>
-        <w:lastRenderedPageBreak/>
         <w:t xml:space="preserve">Predict the label: Finally, we use the labels of the K nearest neighbors to predict the label of the new data point. For classification problems, we typically use majority voting to determine the predicted label. This means that we count the number of neighbors that belong to each </w:t>
       </w:r>
       <w:proofErr w:type="gramStart"/>
@@ -4449,6 +5955,7 @@
           <w:iCs w:val="0"/>
           <w:color w:val="auto"/>
         </w:rPr>
+        <w:lastRenderedPageBreak/>
         <w:t>Steps/ Process Used (in our dataset)</w:t>
       </w:r>
     </w:p>
@@ -4599,7 +6106,6 @@
           <w:rFonts w:asciiTheme="minorHAnsi" w:hAnsiTheme="minorHAnsi" w:cstheme="minorHAnsi"/>
           <w:color w:val="auto"/>
         </w:rPr>
-        <w:lastRenderedPageBreak/>
         <w:t>How it works</w:t>
       </w:r>
       <w:r>
@@ -4800,6 +6306,7 @@
         </w:numPr>
       </w:pPr>
       <w:r>
+        <w:lastRenderedPageBreak/>
         <w:t>Can capture nonlinear relationships between features.</w:t>
       </w:r>
     </w:p>
@@ -4892,7 +6399,6 @@
           <w:iCs w:val="0"/>
           <w:color w:val="auto"/>
         </w:rPr>
-        <w:lastRenderedPageBreak/>
         <w:t>Steps</w:t>
       </w:r>
       <w:r>
@@ -5093,14 +6599,8 @@
         <w:rPr>
           <w:rFonts w:asciiTheme="minorHAnsi" w:hAnsiTheme="minorHAnsi" w:cstheme="minorHAnsi"/>
         </w:rPr>
-        <w:t xml:space="preserve">Multinomial Naive Bayes is a variant of the Naive Bayes algorithm that is commonly used for text classification tasks where the features represent word frequencies. In this variant, the algorithm models the probability distribution of the counts of each word in each class, which is often referred to as the multinomial distribution. Multinomial Naive Bayes assumes that the features are discrete counts, which represent the number of times each word occurs in a document. It also assumes that the frequency of each word is conditionally independent given the class label. To classify a new document, Multinomial Naive Bayes first calculates the prior probability of each class label based on the training data. Then, for each word in the document, the algorithm calculates the conditional probability of that word given each class label. This </w:t>
-      </w:r>
-      <w:r>
-        <w:rPr>
-          <w:rFonts w:asciiTheme="minorHAnsi" w:hAnsiTheme="minorHAnsi" w:cstheme="minorHAnsi"/>
-        </w:rPr>
         <w:lastRenderedPageBreak/>
-        <w:t>is done by estimating the probability distribution of the counts of each word for each class label.</w:t>
+        <w:t>Multinomial Naive Bayes is a variant of the Naive Bayes algorithm that is commonly used for text classification tasks where the features represent word frequencies. In this variant, the algorithm models the probability distribution of the counts of each word in each class, which is often referred to as the multinomial distribution. Multinomial Naive Bayes assumes that the features are discrete counts, which represent the number of times each word occurs in a document. It also assumes that the frequency of each word is conditionally independent given the class label. To classify a new document, Multinomial Naive Bayes first calculates the prior probability of each class label based on the training data. Then, for each word in the document, the algorithm calculates the conditional probability of that word given each class label. This is done by estimating the probability distribution of the counts of each word for each class label.</w:t>
       </w:r>
     </w:p>
     <w:p>
@@ -5229,6 +6729,7 @@
           <w:rFonts w:asciiTheme="minorHAnsi" w:hAnsiTheme="minorHAnsi" w:cstheme="minorHAnsi"/>
           <w:color w:val="auto"/>
         </w:rPr>
+        <w:lastRenderedPageBreak/>
         <w:t xml:space="preserve">Why it was selected as a </w:t>
       </w:r>
       <w:proofErr w:type="gramStart"/>
@@ -5268,14 +6769,7 @@
         <w:rPr>
           <w:rFonts w:asciiTheme="minorHAnsi" w:hAnsiTheme="minorHAnsi" w:cstheme="minorHAnsi"/>
         </w:rPr>
-        <w:t xml:space="preserve">Naive Bayes is well-suited for this task because it assumes that the features are conditionally independent given the class label, which is a reasonable assumption for many spam filtering applications. This means that the algorithm can quickly and </w:t>
-      </w:r>
-      <w:r>
-        <w:rPr>
-          <w:rFonts w:asciiTheme="minorHAnsi" w:hAnsiTheme="minorHAnsi" w:cstheme="minorHAnsi"/>
-        </w:rPr>
-        <w:lastRenderedPageBreak/>
-        <w:t>accurately identify spam messages based on their unique characteristics, without being affected by the presence or absence of other features.</w:t>
+        <w:t>Naive Bayes is well-suited for this task because it assumes that the features are conditionally independent given the class label, which is a reasonable assumption for many spam filtering applications. This means that the algorithm can quickly and accurately identify spam messages based on their unique characteristics, without being affected by the presence or absence of other features.</w:t>
       </w:r>
     </w:p>
     <w:p>
@@ -5474,6 +6968,7 @@
         <w:rPr>
           <w:rFonts w:cstheme="minorHAnsi"/>
         </w:rPr>
+        <w:lastRenderedPageBreak/>
         <w:t>May not perform well with imbalanced classes or rare events.</w:t>
       </w:r>
     </w:p>
@@ -5687,7 +7182,6 @@
           <w:iCs w:val="0"/>
           <w:color w:val="auto"/>
         </w:rPr>
-        <w:lastRenderedPageBreak/>
         <w:t>Results</w:t>
       </w:r>
     </w:p>
@@ -6519,7 +8013,16 @@
           <w:sz w:val="22"/>
           <w:szCs w:val="22"/>
         </w:rPr>
-        <w:t>As we can see, the Naive Bayes method is quite successful at correctly identifying Spam and Ham, achieving an accuracy score of 98.49%. This is shown first by displaying the first 15 values - the fifteenth message (at array location 14) is correctly identified as spam. Furthermore, the Confusion Matrix above correctly identifies 172 instances of Spam and 1200 instances of Ham. Since the model is not perfect, there were also 7 instances of Ham incorrectly identified as Spam, and 14 instances of Spam incorrectly identified as Ham. A snippet of each of these are shown below</w:t>
+        <w:t xml:space="preserve">As we can see, the Naive Bayes method is quite successful at correctly identifying Spam and Ham, achieving an accuracy score of 98.49%. This is shown first by displaying the first 15 values - the fifteenth message (at array location 14) is correctly identified as spam. Furthermore, the Confusion Matrix above correctly identifies 172 instances of Spam and 1200 instances of Ham. </w:t>
+      </w:r>
+      <w:r>
+        <w:rPr>
+          <w:rFonts w:asciiTheme="minorHAnsi" w:hAnsiTheme="minorHAnsi" w:cstheme="minorHAnsi"/>
+          <w:sz w:val="22"/>
+          <w:szCs w:val="22"/>
+        </w:rPr>
+        <w:lastRenderedPageBreak/>
+        <w:t>Since the model is not perfect, there were also 7 instances of Ham incorrectly identified as Spam, and 14 instances of Spam incorrectly identified as Ham. A snippet of each of these are shown below</w:t>
       </w:r>
       <w:r>
         <w:rPr>
@@ -6647,7 +8150,6 @@
           <w:sz w:val="24"/>
           <w:szCs w:val="24"/>
         </w:rPr>
-        <w:lastRenderedPageBreak/>
         <w:t>Conclusion</w:t>
       </w:r>
     </w:p>
@@ -6784,7 +8286,7 @@
           <w:sz w:val="24"/>
           <w:szCs w:val="24"/>
         </w:rPr>
-        <w:t>References</w:t>
+        <w:t>Interesting Sources</w:t>
       </w:r>
     </w:p>
     <w:p>
@@ -6795,20 +8297,24 @@
           <w:numId w:val="1"/>
         </w:numPr>
       </w:pPr>
-      <w:r>
-        <w:t>A</w:t>
-      </w:r>
-    </w:p>
-    <w:p>
-      <w:pPr>
-        <w:pStyle w:val="ListParagraph"/>
-        <w:numPr>
-          <w:ilvl w:val="1"/>
-          <w:numId w:val="1"/>
-        </w:numPr>
-      </w:pPr>
-      <w:r>
-        <w:t>A</w:t>
+      <w:hyperlink r:id="rId17" w:history="1">
+        <w:r>
+          <w:rPr>
+            <w:rStyle w:val="Hyperlink"/>
+          </w:rPr>
+          <w:t>This article</w:t>
+        </w:r>
+      </w:hyperlink>
+      <w:r>
+        <w:t xml:space="preserve"> contains a ‘related work’ section that could help find more related </w:t>
+      </w:r>
+      <w:proofErr w:type="gramStart"/>
+      <w:r>
+        <w:t>sources</w:t>
+      </w:r>
+      <w:proofErr w:type="gramEnd"/>
+      <w:r>
+        <w:t xml:space="preserve"> </w:t>
       </w:r>
     </w:p>
     <w:p/>
@@ -6819,6 +8325,64 @@
     </w:sectPr>
   </w:body>
 </w:document>
+</file>
+
+<file path=word/comments.xml><?xml version="1.0" encoding="utf-8"?>
+<w:comments xmlns:wpc="http://schemas.microsoft.com/office/word/2010/wordprocessingCanvas" xmlns:cx="http://schemas.microsoft.com/office/drawing/2014/chartex" xmlns:cx1="http://schemas.microsoft.com/office/drawing/2015/9/8/chartex" xmlns:cx2="http://schemas.microsoft.com/office/drawing/2015/10/21/chartex" xmlns:cx3="http://schemas.microsoft.com/office/drawing/2016/5/9/chartex" xmlns:cx4="http://schemas.microsoft.com/office/drawing/2016/5/10/chartex" xmlns:cx5="http://schemas.microsoft.com/office/drawing/2016/5/11/chartex" xmlns:cx6="http://schemas.microsoft.com/office/drawing/2016/5/12/chartex" xmlns:cx7="http://schemas.microsoft.com/office/drawing/2016/5/13/chartex" xmlns:cx8="http://schemas.microsoft.com/office/drawing/2016/5/14/chartex" xmlns:mc="http://schemas.openxmlformats.org/markup-compatibility/2006" xmlns:aink="http://schemas.microsoft.com/office/drawing/2016/ink" xmlns:am3d="http://schemas.microsoft.com/office/drawing/2017/model3d" xmlns:o="urn:schemas-microsoft-com:office:office" xmlns:oel="http://schemas.microsoft.com/office/2019/extlst" xmlns:r="http://schemas.openxmlformats.org/officeDocument/2006/relationships" xmlns:m="http://schemas.openxmlformats.org/officeDocument/2006/math" xmlns:v="urn:schemas-microsoft-com:vml" xmlns:wp14="http://schemas.microsoft.com/office/word/2010/wordprocessingDrawing" xmlns:wp="http://schemas.openxmlformats.org/drawingml/2006/wordprocessingDrawing" xmlns:w10="urn:schemas-microsoft-com:office:word" xmlns:w="http://schemas.openxmlformats.org/wordprocessingml/2006/main" xmlns:w14="http://schemas.microsoft.com/office/word/2010/wordml" xmlns:w15="http://schemas.microsoft.com/office/word/2012/wordml" xmlns:w16cex="http://schemas.microsoft.com/office/word/2018/wordml/cex" xmlns:w16cid="http://schemas.microsoft.com/office/word/2016/wordml/cid" xmlns:w16="http://schemas.microsoft.com/office/word/2018/wordml" xmlns:w16du="http://schemas.microsoft.com/office/word/2023/wordml/word16du" xmlns:w16sdtdh="http://schemas.microsoft.com/office/word/2020/wordml/sdtdatahash" xmlns:w16se="http://schemas.microsoft.com/office/word/2015/wordml/symex" xmlns:wpg="http://schemas.microsoft.com/office/word/2010/wordprocessingGroup" xmlns:wpi="http://schemas.microsoft.com/office/word/2010/wordprocessingInk" xmlns:wne="http://schemas.microsoft.com/office/word/2006/wordml" xmlns:wps="http://schemas.microsoft.com/office/word/2010/wordprocessingShape" mc:Ignorable="w14 w15 w16se w16cid w16 w16cex w16sdtdh wp14">
+  <w:comment w:id="0" w:author="Kiera Conway" w:date="2023-03-30T17:54:00Z" w:initials="KC">
+    <w:p>
+      <w:pPr>
+        <w:pStyle w:val="CommentText"/>
+      </w:pPr>
+      <w:r>
+        <w:rPr>
+          <w:rStyle w:val="CommentReference"/>
+        </w:rPr>
+        <w:annotationRef/>
+      </w:r>
+      <w:r>
+        <w:t>KC: I don’t think we should introduce here, I think we should introduce in the Objective section below cyber security. Also, I have found conflicting reports about this. Some sources say Spam v Ham and others say IDS. Lmk if you disagree</w:t>
+      </w:r>
+    </w:p>
+  </w:comment>
+  <w:comment w:id="1" w:author="Kiera Conway" w:date="2023-03-30T17:55:00Z" w:initials="KC">
+    <w:p>
+      <w:pPr>
+        <w:pStyle w:val="CommentText"/>
+      </w:pPr>
+      <w:r>
+        <w:rPr>
+          <w:rStyle w:val="CommentReference"/>
+        </w:rPr>
+        <w:annotationRef/>
+      </w:r>
+      <w:r>
+        <w:t xml:space="preserve">These are great examples of words that, although top occurrences, should not be included as stop words as they provide context. For example, many spam messages will request a victim ‘call’ a number, or attempt to offer ‘free’ items.  </w:t>
+      </w:r>
+    </w:p>
+  </w:comment>
+</w:comments>
+</file>
+
+<file path=word/commentsExtended.xml><?xml version="1.0" encoding="utf-8"?>
+<w15:commentsEx xmlns:wpc="http://schemas.microsoft.com/office/word/2010/wordprocessingCanvas" xmlns:cx="http://schemas.microsoft.com/office/drawing/2014/chartex" xmlns:cx1="http://schemas.microsoft.com/office/drawing/2015/9/8/chartex" xmlns:cx2="http://schemas.microsoft.com/office/drawing/2015/10/21/chartex" xmlns:cx3="http://schemas.microsoft.com/office/drawing/2016/5/9/chartex" xmlns:cx4="http://schemas.microsoft.com/office/drawing/2016/5/10/chartex" xmlns:cx5="http://schemas.microsoft.com/office/drawing/2016/5/11/chartex" xmlns:cx6="http://schemas.microsoft.com/office/drawing/2016/5/12/chartex" xmlns:cx7="http://schemas.microsoft.com/office/drawing/2016/5/13/chartex" xmlns:cx8="http://schemas.microsoft.com/office/drawing/2016/5/14/chartex" xmlns:mc="http://schemas.openxmlformats.org/markup-compatibility/2006" xmlns:aink="http://schemas.microsoft.com/office/drawing/2016/ink" xmlns:am3d="http://schemas.microsoft.com/office/drawing/2017/model3d" xmlns:o="urn:schemas-microsoft-com:office:office" xmlns:oel="http://schemas.microsoft.com/office/2019/extlst" xmlns:r="http://schemas.openxmlformats.org/officeDocument/2006/relationships" xmlns:m="http://schemas.openxmlformats.org/officeDocument/2006/math" xmlns:v="urn:schemas-microsoft-com:vml" xmlns:wp14="http://schemas.microsoft.com/office/word/2010/wordprocessingDrawing" xmlns:wp="http://schemas.openxmlformats.org/drawingml/2006/wordprocessingDrawing" xmlns:w10="urn:schemas-microsoft-com:office:word" xmlns:w="http://schemas.openxmlformats.org/wordprocessingml/2006/main" xmlns:w14="http://schemas.microsoft.com/office/word/2010/wordml" xmlns:w15="http://schemas.microsoft.com/office/word/2012/wordml" xmlns:w16cex="http://schemas.microsoft.com/office/word/2018/wordml/cex" xmlns:w16cid="http://schemas.microsoft.com/office/word/2016/wordml/cid" xmlns:w16="http://schemas.microsoft.com/office/word/2018/wordml" xmlns:w16du="http://schemas.microsoft.com/office/word/2023/wordml/word16du" xmlns:w16sdtdh="http://schemas.microsoft.com/office/word/2020/wordml/sdtdatahash" xmlns:w16se="http://schemas.microsoft.com/office/word/2015/wordml/symex" xmlns:wpg="http://schemas.microsoft.com/office/word/2010/wordprocessingGroup" xmlns:wpi="http://schemas.microsoft.com/office/word/2010/wordprocessingInk" xmlns:wne="http://schemas.microsoft.com/office/word/2006/wordml" xmlns:wps="http://schemas.microsoft.com/office/word/2010/wordprocessingShape" mc:Ignorable="w14 w15 w16se w16cid w16 w16cex w16sdtdh wp14">
+  <w15:commentEx w15:paraId="216EC1A2" w15:done="0"/>
+  <w15:commentEx w15:paraId="0BF1B1F5" w15:done="0"/>
+</w15:commentsEx>
+</file>
+
+<file path=word/commentsExtensible.xml><?xml version="1.0" encoding="utf-8"?>
+<w16cex:commentsExtensible xmlns:wpc="http://schemas.microsoft.com/office/word/2010/wordprocessingCanvas" xmlns:cx="http://schemas.microsoft.com/office/drawing/2014/chartex" xmlns:cx1="http://schemas.microsoft.com/office/drawing/2015/9/8/chartex" xmlns:cx2="http://schemas.microsoft.com/office/drawing/2015/10/21/chartex" xmlns:cx3="http://schemas.microsoft.com/office/drawing/2016/5/9/chartex" xmlns:cx4="http://schemas.microsoft.com/office/drawing/2016/5/10/chartex" xmlns:cx5="http://schemas.microsoft.com/office/drawing/2016/5/11/chartex" xmlns:cx6="http://schemas.microsoft.com/office/drawing/2016/5/12/chartex" xmlns:cx7="http://schemas.microsoft.com/office/drawing/2016/5/13/chartex" xmlns:cx8="http://schemas.microsoft.com/office/drawing/2016/5/14/chartex" xmlns:mc="http://schemas.openxmlformats.org/markup-compatibility/2006" xmlns:aink="http://schemas.microsoft.com/office/drawing/2016/ink" xmlns:am3d="http://schemas.microsoft.com/office/drawing/2017/model3d" xmlns:o="urn:schemas-microsoft-com:office:office" xmlns:oel="http://schemas.microsoft.com/office/2019/extlst" xmlns:r="http://schemas.openxmlformats.org/officeDocument/2006/relationships" xmlns:m="http://schemas.openxmlformats.org/officeDocument/2006/math" xmlns:v="urn:schemas-microsoft-com:vml" xmlns:wp14="http://schemas.microsoft.com/office/word/2010/wordprocessingDrawing" xmlns:wp="http://schemas.openxmlformats.org/drawingml/2006/wordprocessingDrawing" xmlns:w10="urn:schemas-microsoft-com:office:word" xmlns:w="http://schemas.openxmlformats.org/wordprocessingml/2006/main" xmlns:w14="http://schemas.microsoft.com/office/word/2010/wordml" xmlns:w15="http://schemas.microsoft.com/office/word/2012/wordml" xmlns:w16cex="http://schemas.microsoft.com/office/word/2018/wordml/cex" xmlns:w16cid="http://schemas.microsoft.com/office/word/2016/wordml/cid" xmlns:w16="http://schemas.microsoft.com/office/word/2018/wordml" xmlns:w16du="http://schemas.microsoft.com/office/word/2023/wordml/word16du" xmlns:w16sdtdh="http://schemas.microsoft.com/office/word/2020/wordml/sdtdatahash" xmlns:w16se="http://schemas.microsoft.com/office/word/2015/wordml/symex" xmlns:wpg="http://schemas.microsoft.com/office/word/2010/wordprocessingGroup" xmlns:wpi="http://schemas.microsoft.com/office/word/2010/wordprocessingInk" xmlns:wne="http://schemas.microsoft.com/office/word/2006/wordml" xmlns:wps="http://schemas.microsoft.com/office/word/2010/wordprocessingShape" mc:Ignorable="w14 w15 w16se w16cid w16 w16cex w16sdtdh wp14">
+  <w16cex:commentExtensible w16cex:durableId="27D04B48" w16cex:dateUtc="2023-03-31T00:54:00Z"/>
+  <w16cex:commentExtensible w16cex:durableId="27D04B79" w16cex:dateUtc="2023-03-31T00:55:00Z"/>
+</w16cex:commentsExtensible>
+</file>
+
+<file path=word/commentsIds.xml><?xml version="1.0" encoding="utf-8"?>
+<w16cid:commentsIds xmlns:wpc="http://schemas.microsoft.com/office/word/2010/wordprocessingCanvas" xmlns:cx="http://schemas.microsoft.com/office/drawing/2014/chartex" xmlns:cx1="http://schemas.microsoft.com/office/drawing/2015/9/8/chartex" xmlns:cx2="http://schemas.microsoft.com/office/drawing/2015/10/21/chartex" xmlns:cx3="http://schemas.microsoft.com/office/drawing/2016/5/9/chartex" xmlns:cx4="http://schemas.microsoft.com/office/drawing/2016/5/10/chartex" xmlns:cx5="http://schemas.microsoft.com/office/drawing/2016/5/11/chartex" xmlns:cx6="http://schemas.microsoft.com/office/drawing/2016/5/12/chartex" xmlns:cx7="http://schemas.microsoft.com/office/drawing/2016/5/13/chartex" xmlns:cx8="http://schemas.microsoft.com/office/drawing/2016/5/14/chartex" xmlns:mc="http://schemas.openxmlformats.org/markup-compatibility/2006" xmlns:aink="http://schemas.microsoft.com/office/drawing/2016/ink" xmlns:am3d="http://schemas.microsoft.com/office/drawing/2017/model3d" xmlns:o="urn:schemas-microsoft-com:office:office" xmlns:oel="http://schemas.microsoft.com/office/2019/extlst" xmlns:r="http://schemas.openxmlformats.org/officeDocument/2006/relationships" xmlns:m="http://schemas.openxmlformats.org/officeDocument/2006/math" xmlns:v="urn:schemas-microsoft-com:vml" xmlns:wp14="http://schemas.microsoft.com/office/word/2010/wordprocessingDrawing" xmlns:wp="http://schemas.openxmlformats.org/drawingml/2006/wordprocessingDrawing" xmlns:w10="urn:schemas-microsoft-com:office:word" xmlns:w="http://schemas.openxmlformats.org/wordprocessingml/2006/main" xmlns:w14="http://schemas.microsoft.com/office/word/2010/wordml" xmlns:w15="http://schemas.microsoft.com/office/word/2012/wordml" xmlns:w16cex="http://schemas.microsoft.com/office/word/2018/wordml/cex" xmlns:w16cid="http://schemas.microsoft.com/office/word/2016/wordml/cid" xmlns:w16="http://schemas.microsoft.com/office/word/2018/wordml" xmlns:w16du="http://schemas.microsoft.com/office/word/2023/wordml/word16du" xmlns:w16sdtdh="http://schemas.microsoft.com/office/word/2020/wordml/sdtdatahash" xmlns:w16se="http://schemas.microsoft.com/office/word/2015/wordml/symex" xmlns:wpg="http://schemas.microsoft.com/office/word/2010/wordprocessingGroup" xmlns:wpi="http://schemas.microsoft.com/office/word/2010/wordprocessingInk" xmlns:wne="http://schemas.microsoft.com/office/word/2006/wordml" xmlns:wps="http://schemas.microsoft.com/office/word/2010/wordprocessingShape" mc:Ignorable="w14 w15 w16se w16cid w16 w16cex w16sdtdh wp14">
+  <w16cid:commentId w16cid:paraId="216EC1A2" w16cid:durableId="27D04B48"/>
+  <w16cid:commentId w16cid:paraId="0BF1B1F5" w16cid:durableId="27D04B79"/>
+</w16cid:commentsIds>
 </file>
 
 <file path=word/numbering.xml><?xml version="1.0" encoding="utf-8"?>
@@ -7508,7 +9072,7 @@
   <w:abstractNum w:abstractNumId="6" w15:restartNumberingAfterBreak="0">
     <w:nsid w:val="225A0431"/>
     <w:multiLevelType w:val="hybridMultilevel"/>
-    <w:tmpl w:val="F7F89A68"/>
+    <w:tmpl w:val="CC50BD5A"/>
     <w:lvl w:ilvl="0" w:tplc="04090001">
       <w:start w:val="1"/>
       <w:numFmt w:val="bullet"/>
@@ -8053,6 +9617,14 @@
     <w:abstractNumId w:val="8"/>
   </w:num>
 </w:numbering>
+</file>
+
+<file path=word/people.xml><?xml version="1.0" encoding="utf-8"?>
+<w15:people xmlns:wpc="http://schemas.microsoft.com/office/word/2010/wordprocessingCanvas" xmlns:cx="http://schemas.microsoft.com/office/drawing/2014/chartex" xmlns:cx1="http://schemas.microsoft.com/office/drawing/2015/9/8/chartex" xmlns:cx2="http://schemas.microsoft.com/office/drawing/2015/10/21/chartex" xmlns:cx3="http://schemas.microsoft.com/office/drawing/2016/5/9/chartex" xmlns:cx4="http://schemas.microsoft.com/office/drawing/2016/5/10/chartex" xmlns:cx5="http://schemas.microsoft.com/office/drawing/2016/5/11/chartex" xmlns:cx6="http://schemas.microsoft.com/office/drawing/2016/5/12/chartex" xmlns:cx7="http://schemas.microsoft.com/office/drawing/2016/5/13/chartex" xmlns:cx8="http://schemas.microsoft.com/office/drawing/2016/5/14/chartex" xmlns:mc="http://schemas.openxmlformats.org/markup-compatibility/2006" xmlns:aink="http://schemas.microsoft.com/office/drawing/2016/ink" xmlns:am3d="http://schemas.microsoft.com/office/drawing/2017/model3d" xmlns:o="urn:schemas-microsoft-com:office:office" xmlns:oel="http://schemas.microsoft.com/office/2019/extlst" xmlns:r="http://schemas.openxmlformats.org/officeDocument/2006/relationships" xmlns:m="http://schemas.openxmlformats.org/officeDocument/2006/math" xmlns:v="urn:schemas-microsoft-com:vml" xmlns:wp14="http://schemas.microsoft.com/office/word/2010/wordprocessingDrawing" xmlns:wp="http://schemas.openxmlformats.org/drawingml/2006/wordprocessingDrawing" xmlns:w10="urn:schemas-microsoft-com:office:word" xmlns:w="http://schemas.openxmlformats.org/wordprocessingml/2006/main" xmlns:w14="http://schemas.microsoft.com/office/word/2010/wordml" xmlns:w15="http://schemas.microsoft.com/office/word/2012/wordml" xmlns:w16cex="http://schemas.microsoft.com/office/word/2018/wordml/cex" xmlns:w16cid="http://schemas.microsoft.com/office/word/2016/wordml/cid" xmlns:w16="http://schemas.microsoft.com/office/word/2018/wordml" xmlns:w16du="http://schemas.microsoft.com/office/word/2023/wordml/word16du" xmlns:w16sdtdh="http://schemas.microsoft.com/office/word/2020/wordml/sdtdatahash" xmlns:w16se="http://schemas.microsoft.com/office/word/2015/wordml/symex" xmlns:wpg="http://schemas.microsoft.com/office/word/2010/wordprocessingGroup" xmlns:wpi="http://schemas.microsoft.com/office/word/2010/wordprocessingInk" xmlns:wne="http://schemas.microsoft.com/office/word/2006/wordml" xmlns:wps="http://schemas.microsoft.com/office/word/2010/wordprocessingShape" mc:Ignorable="w14 w15 w16se w16cid w16 w16cex w16sdtdh wp14">
+  <w15:person w15:author="Kiera Conway">
+    <w15:presenceInfo w15:providerId="Windows Live" w15:userId="da4b5eb69e7cd62e"/>
+  </w15:person>
+</w15:people>
 </file>
 
 <file path=word/styles.xml><?xml version="1.0" encoding="utf-8"?>
@@ -8785,6 +10357,88 @@
       </w:tblBorders>
     </w:tblPr>
   </w:style>
+  <w:style w:type="character" w:styleId="CommentReference">
+    <w:name w:val="annotation reference"/>
+    <w:basedOn w:val="DefaultParagraphFont"/>
+    <w:uiPriority w:val="99"/>
+    <w:semiHidden/>
+    <w:unhideWhenUsed/>
+    <w:rsid w:val="00FF205A"/>
+    <w:rPr>
+      <w:sz w:val="16"/>
+      <w:szCs w:val="16"/>
+    </w:rPr>
+  </w:style>
+  <w:style w:type="paragraph" w:styleId="CommentText">
+    <w:name w:val="annotation text"/>
+    <w:basedOn w:val="Normal"/>
+    <w:link w:val="CommentTextChar"/>
+    <w:uiPriority w:val="99"/>
+    <w:unhideWhenUsed/>
+    <w:rsid w:val="00FF205A"/>
+    <w:pPr>
+      <w:spacing w:line="240" w:lineRule="auto"/>
+    </w:pPr>
+    <w:rPr>
+      <w:sz w:val="20"/>
+      <w:szCs w:val="20"/>
+    </w:rPr>
+  </w:style>
+  <w:style w:type="character" w:customStyle="1" w:styleId="CommentTextChar">
+    <w:name w:val="Comment Text Char"/>
+    <w:basedOn w:val="DefaultParagraphFont"/>
+    <w:link w:val="CommentText"/>
+    <w:uiPriority w:val="99"/>
+    <w:rsid w:val="00FF205A"/>
+    <w:rPr>
+      <w:kern w:val="0"/>
+      <w:sz w:val="20"/>
+      <w:szCs w:val="20"/>
+      <w14:ligatures w14:val="none"/>
+    </w:rPr>
+  </w:style>
+  <w:style w:type="paragraph" w:styleId="CommentSubject">
+    <w:name w:val="annotation subject"/>
+    <w:basedOn w:val="CommentText"/>
+    <w:next w:val="CommentText"/>
+    <w:link w:val="CommentSubjectChar"/>
+    <w:uiPriority w:val="99"/>
+    <w:semiHidden/>
+    <w:unhideWhenUsed/>
+    <w:rsid w:val="00FF205A"/>
+    <w:rPr>
+      <w:b/>
+      <w:bCs/>
+    </w:rPr>
+  </w:style>
+  <w:style w:type="character" w:customStyle="1" w:styleId="CommentSubjectChar">
+    <w:name w:val="Comment Subject Char"/>
+    <w:basedOn w:val="CommentTextChar"/>
+    <w:link w:val="CommentSubject"/>
+    <w:uiPriority w:val="99"/>
+    <w:semiHidden/>
+    <w:rsid w:val="00FF205A"/>
+    <w:rPr>
+      <w:b/>
+      <w:bCs/>
+      <w:kern w:val="0"/>
+      <w:sz w:val="20"/>
+      <w:szCs w:val="20"/>
+      <w14:ligatures w14:val="none"/>
+    </w:rPr>
+  </w:style>
+  <w:style w:type="character" w:styleId="UnresolvedMention">
+    <w:name w:val="Unresolved Mention"/>
+    <w:basedOn w:val="DefaultParagraphFont"/>
+    <w:uiPriority w:val="99"/>
+    <w:semiHidden/>
+    <w:unhideWhenUsed/>
+    <w:rsid w:val="00E34A94"/>
+    <w:rPr>
+      <w:color w:val="605E5C"/>
+      <w:shd w:val="clear" w:color="auto" w:fill="E1DFDD"/>
+    </w:rPr>
+  </w:style>
 </w:styles>
 </file>
 

</xml_diff>